<commit_message>
Added steps to verify message flow
</commit_message>
<xml_diff>
--- a/gcp/GCP Installation Guide.docx
+++ b/gcp/GCP Installation Guide.docx
@@ -11,8 +11,6 @@
           <w:b/>
         </w:rPr>
       </w:pPr>
-      <w:bookmarkStart w:id="0" w:name="_GoBack"/>
-      <w:bookmarkEnd w:id="0"/>
       <w:r>
         <w:rPr>
           <w:rFonts w:ascii="Consolas" w:eastAsia="Times New Roman" w:hAnsi="Consolas" w:cs="Consolas"/>
@@ -2995,10 +2993,1921 @@
           <w:sz w:val="22"/>
           <w:szCs w:val="22"/>
         </w:rPr>
-        <w:t>Coming soon..</w:t>
+        <w:t xml:space="preserve">Login to the Kafka container </w:t>
+      </w:r>
+    </w:p>
+    <w:p>
+      <w:pPr>
+        <w:textAlignment w:val="center"/>
+        <w:rPr>
+          <w:rFonts w:ascii="Consolas" w:eastAsia="Times New Roman" w:hAnsi="Consolas" w:cs="Consolas"/>
+          <w:sz w:val="22"/>
+          <w:szCs w:val="22"/>
+        </w:rPr>
+      </w:pPr>
+    </w:p>
+    <w:p>
+      <w:pPr>
+        <w:ind w:left="540"/>
+        <w:textAlignment w:val="center"/>
+        <w:rPr>
+          <w:rFonts w:ascii="Courier New" w:eastAsia="Times New Roman" w:hAnsi="Courier New" w:cs="Courier New"/>
+          <w:sz w:val="18"/>
+          <w:szCs w:val="18"/>
+        </w:rPr>
+      </w:pPr>
+      <w:r>
+        <w:rPr>
+          <w:rFonts w:ascii="Courier New" w:eastAsia="Times New Roman" w:hAnsi="Courier New" w:cs="Courier New"/>
+          <w:sz w:val="18"/>
+          <w:szCs w:val="18"/>
+        </w:rPr>
+        <w:t xml:space="preserve">$ </w:t>
+      </w:r>
+      <w:proofErr w:type="spellStart"/>
+      <w:r>
+        <w:rPr>
+          <w:rFonts w:ascii="Courier New" w:eastAsia="Times New Roman" w:hAnsi="Courier New" w:cs="Courier New"/>
+          <w:sz w:val="18"/>
+          <w:szCs w:val="18"/>
+        </w:rPr>
+        <w:t>kubectl</w:t>
+      </w:r>
+      <w:proofErr w:type="spellEnd"/>
+      <w:r>
+        <w:rPr>
+          <w:rFonts w:ascii="Courier New" w:eastAsia="Times New Roman" w:hAnsi="Courier New" w:cs="Courier New"/>
+          <w:sz w:val="18"/>
+          <w:szCs w:val="18"/>
+        </w:rPr>
+        <w:t xml:space="preserve"> exec -it kafka-5c7bb56cbd-8ndmk bash</w:t>
+      </w:r>
+    </w:p>
+    <w:p>
+      <w:pPr>
+        <w:ind w:left="540"/>
+        <w:textAlignment w:val="center"/>
+        <w:rPr>
+          <w:rFonts w:ascii="Courier New" w:eastAsia="Times New Roman" w:hAnsi="Courier New" w:cs="Courier New"/>
+          <w:sz w:val="18"/>
+          <w:szCs w:val="18"/>
+        </w:rPr>
+      </w:pPr>
+      <w:r>
+        <w:rPr>
+          <w:rFonts w:ascii="Courier New" w:eastAsia="Times New Roman" w:hAnsi="Courier New" w:cs="Courier New"/>
+          <w:sz w:val="18"/>
+          <w:szCs w:val="18"/>
+        </w:rPr>
+        <w:t>root@kafka-5c7bb56cbd-8ndmk:/#</w:t>
+      </w:r>
+    </w:p>
+    <w:p>
+      <w:pPr>
+        <w:textAlignment w:val="center"/>
+        <w:rPr>
+          <w:rFonts w:ascii="Consolas" w:eastAsia="Times New Roman" w:hAnsi="Consolas" w:cs="Consolas"/>
+          <w:sz w:val="22"/>
+          <w:szCs w:val="22"/>
+        </w:rPr>
+      </w:pPr>
+    </w:p>
+    <w:p>
+      <w:pPr>
+        <w:numPr>
+          <w:ilvl w:val="0"/>
+          <w:numId w:val="10"/>
+        </w:numPr>
+        <w:ind w:left="540"/>
+        <w:textAlignment w:val="center"/>
+        <w:rPr>
+          <w:rFonts w:ascii="Consolas" w:eastAsia="Times New Roman" w:hAnsi="Consolas" w:cs="Consolas"/>
+          <w:sz w:val="22"/>
+          <w:szCs w:val="22"/>
+        </w:rPr>
+      </w:pPr>
+      <w:r>
+        <w:rPr>
+          <w:rFonts w:ascii="Consolas" w:eastAsia="Times New Roman" w:hAnsi="Consolas" w:cs="Consolas"/>
+          <w:sz w:val="22"/>
+          <w:szCs w:val="22"/>
+        </w:rPr>
+        <w:t>C</w:t>
+      </w:r>
+      <w:r>
+        <w:rPr>
+          <w:rFonts w:ascii="Consolas" w:eastAsia="Times New Roman" w:hAnsi="Consolas" w:cs="Consolas"/>
+          <w:sz w:val="22"/>
+          <w:szCs w:val="22"/>
+        </w:rPr>
+        <w:t>reate a topic 210test</w:t>
+      </w:r>
+    </w:p>
+    <w:p>
+      <w:pPr>
+        <w:textAlignment w:val="center"/>
+        <w:rPr>
+          <w:rFonts w:ascii="Consolas" w:eastAsia="Times New Roman" w:hAnsi="Consolas" w:cs="Consolas"/>
+          <w:sz w:val="22"/>
+          <w:szCs w:val="22"/>
+        </w:rPr>
+      </w:pPr>
+    </w:p>
+    <w:p>
+      <w:pPr>
+        <w:ind w:left="540"/>
+        <w:textAlignment w:val="center"/>
+        <w:rPr>
+          <w:rFonts w:ascii="Courier New" w:eastAsia="Times New Roman" w:hAnsi="Courier New" w:cs="Courier New"/>
+          <w:sz w:val="18"/>
+          <w:szCs w:val="18"/>
+        </w:rPr>
+      </w:pPr>
+      <w:r>
+        <w:rPr>
+          <w:rFonts w:ascii="Courier New" w:eastAsia="Times New Roman" w:hAnsi="Courier New" w:cs="Courier New"/>
+          <w:sz w:val="18"/>
+          <w:szCs w:val="18"/>
+        </w:rPr>
+        <w:t xml:space="preserve">root@kafka-5c7bb56cbd-8ndmk:/# </w:t>
+      </w:r>
+      <w:proofErr w:type="spellStart"/>
+      <w:r>
+        <w:rPr>
+          <w:rFonts w:ascii="Courier New" w:eastAsia="Times New Roman" w:hAnsi="Courier New" w:cs="Courier New"/>
+          <w:sz w:val="18"/>
+          <w:szCs w:val="18"/>
+        </w:rPr>
+        <w:t>kafka</w:t>
+      </w:r>
+      <w:proofErr w:type="spellEnd"/>
+      <w:r>
+        <w:rPr>
+          <w:rFonts w:ascii="Courier New" w:eastAsia="Times New Roman" w:hAnsi="Courier New" w:cs="Courier New"/>
+          <w:sz w:val="18"/>
+          <w:szCs w:val="18"/>
+        </w:rPr>
+        <w:t xml:space="preserve">-topics --create --topic </w:t>
+      </w:r>
+      <w:r>
+        <w:rPr>
+          <w:rFonts w:ascii="Courier New" w:eastAsia="Times New Roman" w:hAnsi="Courier New" w:cs="Courier New"/>
+          <w:b/>
+          <w:sz w:val="18"/>
+          <w:szCs w:val="18"/>
+        </w:rPr>
+        <w:t>210test</w:t>
+      </w:r>
+      <w:r>
+        <w:rPr>
+          <w:rFonts w:ascii="Courier New" w:eastAsia="Times New Roman" w:hAnsi="Courier New" w:cs="Courier New"/>
+          <w:sz w:val="18"/>
+          <w:szCs w:val="18"/>
+        </w:rPr>
+        <w:t xml:space="preserve"> --partitions 1 --replication-factor 1 --if-not-exists --zookeeper zookeeper:32181</w:t>
+      </w:r>
+    </w:p>
+    <w:p>
+      <w:pPr>
+        <w:ind w:left="540"/>
+        <w:textAlignment w:val="center"/>
+        <w:rPr>
+          <w:rFonts w:ascii="Courier New" w:eastAsia="Times New Roman" w:hAnsi="Courier New" w:cs="Courier New"/>
+          <w:sz w:val="18"/>
+          <w:szCs w:val="18"/>
+        </w:rPr>
+      </w:pPr>
+      <w:r>
+        <w:rPr>
+          <w:rFonts w:ascii="Courier New" w:eastAsia="Times New Roman" w:hAnsi="Courier New" w:cs="Courier New"/>
+          <w:sz w:val="18"/>
+          <w:szCs w:val="18"/>
+        </w:rPr>
+        <w:t>Created topic "210test".</w:t>
+      </w:r>
+    </w:p>
+    <w:p>
+      <w:pPr>
+        <w:ind w:left="540"/>
+        <w:textAlignment w:val="center"/>
+        <w:rPr>
+          <w:rFonts w:ascii="Courier New" w:eastAsia="Times New Roman" w:hAnsi="Courier New" w:cs="Courier New"/>
+          <w:sz w:val="18"/>
+          <w:szCs w:val="18"/>
+        </w:rPr>
+      </w:pPr>
+      <w:r>
+        <w:rPr>
+          <w:rFonts w:ascii="Courier New" w:eastAsia="Times New Roman" w:hAnsi="Courier New" w:cs="Courier New"/>
+          <w:sz w:val="18"/>
+          <w:szCs w:val="18"/>
+        </w:rPr>
+        <w:t>root@kafka-5c7bb56cbd-8ndmk:/#</w:t>
+      </w:r>
+    </w:p>
+    <w:p>
+      <w:pPr>
+        <w:textAlignment w:val="center"/>
+        <w:rPr>
+          <w:rFonts w:ascii="Consolas" w:eastAsia="Times New Roman" w:hAnsi="Consolas" w:cs="Consolas"/>
+          <w:sz w:val="22"/>
+          <w:szCs w:val="22"/>
+        </w:rPr>
+      </w:pPr>
+    </w:p>
+    <w:p>
+      <w:pPr>
+        <w:numPr>
+          <w:ilvl w:val="0"/>
+          <w:numId w:val="10"/>
+        </w:numPr>
+        <w:ind w:left="540"/>
+        <w:textAlignment w:val="center"/>
+        <w:rPr>
+          <w:rFonts w:ascii="Consolas" w:eastAsia="Times New Roman" w:hAnsi="Consolas" w:cs="Consolas"/>
+          <w:sz w:val="22"/>
+          <w:szCs w:val="22"/>
+        </w:rPr>
+      </w:pPr>
+      <w:r>
+        <w:rPr>
+          <w:rFonts w:ascii="Consolas" w:eastAsia="Times New Roman" w:hAnsi="Consolas" w:cs="Consolas"/>
+          <w:sz w:val="22"/>
+          <w:szCs w:val="22"/>
+        </w:rPr>
+        <w:t>Produce a random sequence and publish to the topic 210test</w:t>
+      </w:r>
+    </w:p>
+    <w:p>
+      <w:pPr>
+        <w:ind w:left="540"/>
+        <w:textAlignment w:val="center"/>
+        <w:rPr>
+          <w:rFonts w:ascii="Courier New" w:eastAsia="Times New Roman" w:hAnsi="Courier New" w:cs="Courier New"/>
+          <w:sz w:val="18"/>
+          <w:szCs w:val="18"/>
+        </w:rPr>
+      </w:pPr>
+      <w:r>
+        <w:rPr>
+          <w:rFonts w:ascii="Courier New" w:eastAsia="Times New Roman" w:hAnsi="Courier New" w:cs="Courier New"/>
+          <w:sz w:val="18"/>
+          <w:szCs w:val="18"/>
+        </w:rPr>
+        <w:t xml:space="preserve">root@kafka-5c7bb56cbd-8ndmk:/# </w:t>
+      </w:r>
+      <w:proofErr w:type="spellStart"/>
+      <w:r>
+        <w:rPr>
+          <w:rFonts w:ascii="Courier New" w:eastAsia="Times New Roman" w:hAnsi="Courier New" w:cs="Courier New"/>
+          <w:sz w:val="18"/>
+          <w:szCs w:val="18"/>
+        </w:rPr>
+        <w:t>seq</w:t>
+      </w:r>
+      <w:proofErr w:type="spellEnd"/>
+      <w:r>
+        <w:rPr>
+          <w:rFonts w:ascii="Courier New" w:eastAsia="Times New Roman" w:hAnsi="Courier New" w:cs="Courier New"/>
+          <w:sz w:val="18"/>
+          <w:szCs w:val="18"/>
+        </w:rPr>
+        <w:t xml:space="preserve"> 42 | </w:t>
+      </w:r>
+      <w:proofErr w:type="spellStart"/>
+      <w:r>
+        <w:rPr>
+          <w:rFonts w:ascii="Courier New" w:eastAsia="Times New Roman" w:hAnsi="Courier New" w:cs="Courier New"/>
+          <w:sz w:val="18"/>
+          <w:szCs w:val="18"/>
+        </w:rPr>
+        <w:t>kafka</w:t>
+      </w:r>
+      <w:proofErr w:type="spellEnd"/>
+      <w:r>
+        <w:rPr>
+          <w:rFonts w:ascii="Courier New" w:eastAsia="Times New Roman" w:hAnsi="Courier New" w:cs="Courier New"/>
+          <w:sz w:val="18"/>
+          <w:szCs w:val="18"/>
+        </w:rPr>
+        <w:t xml:space="preserve">-console-producer --request-required-acks 1 --broker-list localhost:29092 --topic </w:t>
+      </w:r>
+      <w:r>
+        <w:rPr>
+          <w:rFonts w:ascii="Courier New" w:eastAsia="Times New Roman" w:hAnsi="Courier New" w:cs="Courier New"/>
+          <w:b/>
+          <w:sz w:val="18"/>
+          <w:szCs w:val="18"/>
+        </w:rPr>
+        <w:t>210test</w:t>
+      </w:r>
+    </w:p>
+    <w:p>
+      <w:pPr>
+        <w:ind w:left="540"/>
+        <w:textAlignment w:val="center"/>
+        <w:rPr>
+          <w:rFonts w:ascii="Courier New" w:eastAsia="Times New Roman" w:hAnsi="Courier New" w:cs="Courier New"/>
+          <w:sz w:val="18"/>
+          <w:szCs w:val="18"/>
+        </w:rPr>
+      </w:pPr>
+      <w:r>
+        <w:rPr>
+          <w:rFonts w:ascii="Courier New" w:eastAsia="Times New Roman" w:hAnsi="Courier New" w:cs="Courier New"/>
+          <w:sz w:val="18"/>
+          <w:szCs w:val="18"/>
+        </w:rPr>
+        <w:t>&gt;&gt;&gt;&gt;&gt;&gt;&gt;&gt;&gt;&gt;&gt;&gt;&gt;&gt;&gt;&gt;&gt;&gt;&gt;&gt;&gt;&gt;&gt;&gt;&gt;&gt;&gt;&gt;&gt;&gt;&gt;&gt;&gt;&gt;&gt;&gt;&gt;&gt;&gt;&gt;&gt;&gt;&gt;</w:t>
+      </w:r>
+    </w:p>
+    <w:p>
+      <w:pPr>
+        <w:ind w:left="540"/>
+        <w:textAlignment w:val="center"/>
+        <w:rPr>
+          <w:rFonts w:ascii="Courier New" w:eastAsia="Times New Roman" w:hAnsi="Courier New" w:cs="Courier New"/>
+          <w:sz w:val="18"/>
+          <w:szCs w:val="18"/>
+        </w:rPr>
+      </w:pPr>
+      <w:r>
+        <w:rPr>
+          <w:rFonts w:ascii="Courier New" w:eastAsia="Times New Roman" w:hAnsi="Courier New" w:cs="Courier New"/>
+          <w:sz w:val="18"/>
+          <w:szCs w:val="18"/>
+        </w:rPr>
+        <w:t>root@kafka-5c7bb56cbd-8ndmk:/#</w:t>
+      </w:r>
+    </w:p>
+    <w:p>
+      <w:pPr>
+        <w:ind w:left="540"/>
+        <w:textAlignment w:val="center"/>
+        <w:rPr>
+          <w:rFonts w:ascii="Courier New" w:eastAsia="Times New Roman" w:hAnsi="Courier New" w:cs="Courier New"/>
+          <w:sz w:val="18"/>
+          <w:szCs w:val="18"/>
+        </w:rPr>
+      </w:pPr>
+    </w:p>
+    <w:p>
+      <w:pPr>
+        <w:numPr>
+          <w:ilvl w:val="0"/>
+          <w:numId w:val="10"/>
+        </w:numPr>
+        <w:ind w:left="540"/>
+        <w:textAlignment w:val="center"/>
+        <w:rPr>
+          <w:rFonts w:ascii="Consolas" w:eastAsia="Times New Roman" w:hAnsi="Consolas" w:cs="Consolas"/>
+          <w:sz w:val="22"/>
+          <w:szCs w:val="22"/>
+        </w:rPr>
+      </w:pPr>
+      <w:r>
+        <w:rPr>
+          <w:rFonts w:ascii="Consolas" w:eastAsia="Times New Roman" w:hAnsi="Consolas" w:cs="Consolas"/>
+          <w:sz w:val="22"/>
+          <w:szCs w:val="22"/>
+        </w:rPr>
+        <w:t xml:space="preserve">Login to the </w:t>
+      </w:r>
+      <w:r>
+        <w:rPr>
+          <w:rFonts w:ascii="Consolas" w:eastAsia="Times New Roman" w:hAnsi="Consolas" w:cs="Consolas"/>
+          <w:sz w:val="22"/>
+          <w:szCs w:val="22"/>
+        </w:rPr>
+        <w:t>Spark</w:t>
+      </w:r>
+      <w:r>
+        <w:rPr>
+          <w:rFonts w:ascii="Consolas" w:eastAsia="Times New Roman" w:hAnsi="Consolas" w:cs="Consolas"/>
+          <w:sz w:val="22"/>
+          <w:szCs w:val="22"/>
+        </w:rPr>
+        <w:t xml:space="preserve"> container </w:t>
+      </w:r>
+    </w:p>
+    <w:p>
+      <w:pPr>
+        <w:numPr>
+          <w:ilvl w:val="0"/>
+          <w:numId w:val="10"/>
+        </w:numPr>
+        <w:ind w:left="540"/>
+        <w:textAlignment w:val="center"/>
+        <w:rPr>
+          <w:rFonts w:ascii="Consolas" w:eastAsia="Times New Roman" w:hAnsi="Consolas" w:cs="Consolas"/>
+          <w:sz w:val="22"/>
+          <w:szCs w:val="22"/>
+        </w:rPr>
+      </w:pPr>
+      <w:r>
+        <w:rPr>
+          <w:rFonts w:ascii="Consolas" w:eastAsia="Times New Roman" w:hAnsi="Consolas" w:cs="Consolas"/>
+          <w:sz w:val="22"/>
+          <w:szCs w:val="22"/>
+        </w:rPr>
+        <w:t xml:space="preserve">fetch messages through </w:t>
+      </w:r>
+      <w:proofErr w:type="spellStart"/>
+      <w:r>
+        <w:rPr>
+          <w:rFonts w:ascii="Consolas" w:eastAsia="Times New Roman" w:hAnsi="Consolas" w:cs="Consolas"/>
+          <w:sz w:val="22"/>
+          <w:szCs w:val="22"/>
+        </w:rPr>
+        <w:t>pyspark</w:t>
+      </w:r>
+      <w:proofErr w:type="spellEnd"/>
+    </w:p>
+    <w:p>
+      <w:pPr>
+        <w:textAlignment w:val="center"/>
+        <w:rPr>
+          <w:rFonts w:ascii="Consolas" w:eastAsia="Times New Roman" w:hAnsi="Consolas" w:cs="Consolas"/>
+          <w:sz w:val="22"/>
+          <w:szCs w:val="22"/>
+        </w:rPr>
+      </w:pPr>
+    </w:p>
+    <w:p>
+      <w:pPr>
+        <w:ind w:left="540"/>
+        <w:textAlignment w:val="center"/>
+        <w:rPr>
+          <w:rFonts w:ascii="Courier New" w:eastAsia="Times New Roman" w:hAnsi="Courier New" w:cs="Courier New"/>
+          <w:sz w:val="18"/>
+          <w:szCs w:val="18"/>
+        </w:rPr>
+      </w:pPr>
+      <w:r>
+        <w:rPr>
+          <w:rFonts w:ascii="Courier New" w:eastAsia="Times New Roman" w:hAnsi="Courier New" w:cs="Courier New"/>
+          <w:sz w:val="18"/>
+          <w:szCs w:val="18"/>
+        </w:rPr>
+        <w:t>$</w:t>
+      </w:r>
+      <w:r>
+        <w:rPr>
+          <w:rFonts w:ascii="Courier New" w:eastAsia="Times New Roman" w:hAnsi="Courier New" w:cs="Courier New"/>
+          <w:sz w:val="18"/>
+          <w:szCs w:val="18"/>
+        </w:rPr>
+        <w:t xml:space="preserve"> </w:t>
+      </w:r>
+      <w:proofErr w:type="spellStart"/>
+      <w:r>
+        <w:rPr>
+          <w:rFonts w:ascii="Courier New" w:eastAsia="Times New Roman" w:hAnsi="Courier New" w:cs="Courier New"/>
+          <w:sz w:val="18"/>
+          <w:szCs w:val="18"/>
+        </w:rPr>
+        <w:t>kubectl</w:t>
+      </w:r>
+      <w:proofErr w:type="spellEnd"/>
+      <w:r>
+        <w:rPr>
+          <w:rFonts w:ascii="Courier New" w:eastAsia="Times New Roman" w:hAnsi="Courier New" w:cs="Courier New"/>
+          <w:sz w:val="18"/>
+          <w:szCs w:val="18"/>
+        </w:rPr>
+        <w:t xml:space="preserve"> exec -it myspark-cd94d8765-vvdf8 bash</w:t>
+      </w:r>
+    </w:p>
+    <w:p>
+      <w:pPr>
+        <w:ind w:left="540"/>
+        <w:textAlignment w:val="center"/>
+        <w:rPr>
+          <w:rFonts w:ascii="Courier New" w:eastAsia="Times New Roman" w:hAnsi="Courier New" w:cs="Courier New"/>
+          <w:sz w:val="18"/>
+          <w:szCs w:val="18"/>
+        </w:rPr>
+      </w:pPr>
+      <w:r>
+        <w:rPr>
+          <w:rFonts w:ascii="Courier New" w:eastAsia="Times New Roman" w:hAnsi="Courier New" w:cs="Courier New"/>
+          <w:sz w:val="18"/>
+          <w:szCs w:val="18"/>
+        </w:rPr>
+        <w:t>root@myspark-cd94d8765-vvdf8:/spark-2.2.0-bin-hadoop2.6#</w:t>
+      </w:r>
+    </w:p>
+    <w:p>
+      <w:r>
+        <w:br w:type="page"/>
       </w:r>
     </w:p>
     <w:p/>
+    <w:p>
+      <w:pPr>
+        <w:numPr>
+          <w:ilvl w:val="0"/>
+          <w:numId w:val="10"/>
+        </w:numPr>
+        <w:ind w:left="540"/>
+        <w:textAlignment w:val="center"/>
+        <w:rPr>
+          <w:rFonts w:ascii="Consolas" w:eastAsia="Times New Roman" w:hAnsi="Consolas" w:cs="Consolas"/>
+          <w:sz w:val="22"/>
+          <w:szCs w:val="22"/>
+        </w:rPr>
+      </w:pPr>
+      <w:r>
+        <w:rPr>
+          <w:rFonts w:ascii="Consolas" w:eastAsia="Times New Roman" w:hAnsi="Consolas" w:cs="Consolas"/>
+          <w:sz w:val="22"/>
+          <w:szCs w:val="22"/>
+        </w:rPr>
+        <w:t xml:space="preserve">Launch </w:t>
+      </w:r>
+      <w:proofErr w:type="spellStart"/>
+      <w:r>
+        <w:rPr>
+          <w:rFonts w:ascii="Consolas" w:eastAsia="Times New Roman" w:hAnsi="Consolas" w:cs="Consolas"/>
+          <w:sz w:val="22"/>
+          <w:szCs w:val="22"/>
+        </w:rPr>
+        <w:t>pyspark</w:t>
+      </w:r>
+      <w:proofErr w:type="spellEnd"/>
+    </w:p>
+    <w:p>
+      <w:pPr>
+        <w:textAlignment w:val="center"/>
+        <w:rPr>
+          <w:rFonts w:ascii="Consolas" w:eastAsia="Times New Roman" w:hAnsi="Consolas" w:cs="Consolas"/>
+          <w:sz w:val="22"/>
+          <w:szCs w:val="22"/>
+        </w:rPr>
+      </w:pPr>
+    </w:p>
+    <w:p>
+      <w:pPr>
+        <w:ind w:left="540"/>
+        <w:textAlignment w:val="center"/>
+        <w:rPr>
+          <w:rFonts w:ascii="Courier New" w:eastAsia="Times New Roman" w:hAnsi="Courier New" w:cs="Courier New"/>
+          <w:sz w:val="18"/>
+          <w:szCs w:val="18"/>
+        </w:rPr>
+      </w:pPr>
+      <w:r>
+        <w:rPr>
+          <w:rFonts w:ascii="Courier New" w:eastAsia="Times New Roman" w:hAnsi="Courier New" w:cs="Courier New"/>
+          <w:sz w:val="18"/>
+          <w:szCs w:val="18"/>
+        </w:rPr>
+        <w:t xml:space="preserve">root@myspark-cd94d8765-vvdf8:/spark-2.2.0-bin-hadoop2.6# </w:t>
+      </w:r>
+      <w:proofErr w:type="spellStart"/>
+      <w:r>
+        <w:rPr>
+          <w:rFonts w:ascii="Courier New" w:eastAsia="Times New Roman" w:hAnsi="Courier New" w:cs="Courier New"/>
+          <w:sz w:val="18"/>
+          <w:szCs w:val="18"/>
+        </w:rPr>
+        <w:t>pyspark</w:t>
+      </w:r>
+      <w:proofErr w:type="spellEnd"/>
+    </w:p>
+    <w:p>
+      <w:pPr>
+        <w:ind w:left="540"/>
+        <w:textAlignment w:val="center"/>
+        <w:rPr>
+          <w:rFonts w:ascii="Courier New" w:eastAsia="Times New Roman" w:hAnsi="Courier New" w:cs="Courier New"/>
+          <w:sz w:val="18"/>
+          <w:szCs w:val="18"/>
+        </w:rPr>
+      </w:pPr>
+      <w:r>
+        <w:rPr>
+          <w:rFonts w:ascii="Courier New" w:eastAsia="Times New Roman" w:hAnsi="Courier New" w:cs="Courier New"/>
+          <w:sz w:val="18"/>
+          <w:szCs w:val="18"/>
+        </w:rPr>
+        <w:t>Python 3.6.1 |Anaconda custom (64-bit)| (default, May 11 2017, 13:09:58)</w:t>
+      </w:r>
+    </w:p>
+    <w:p>
+      <w:pPr>
+        <w:ind w:left="540"/>
+        <w:textAlignment w:val="center"/>
+        <w:rPr>
+          <w:rFonts w:ascii="Courier New" w:eastAsia="Times New Roman" w:hAnsi="Courier New" w:cs="Courier New"/>
+          <w:sz w:val="18"/>
+          <w:szCs w:val="18"/>
+        </w:rPr>
+      </w:pPr>
+      <w:r>
+        <w:rPr>
+          <w:rFonts w:ascii="Courier New" w:eastAsia="Times New Roman" w:hAnsi="Courier New" w:cs="Courier New"/>
+          <w:sz w:val="18"/>
+          <w:szCs w:val="18"/>
+        </w:rPr>
+        <w:t xml:space="preserve">[GCC 4.4.7 20120313 (Red Hat 4.4.7-1)] on </w:t>
+      </w:r>
+      <w:proofErr w:type="spellStart"/>
+      <w:r>
+        <w:rPr>
+          <w:rFonts w:ascii="Courier New" w:eastAsia="Times New Roman" w:hAnsi="Courier New" w:cs="Courier New"/>
+          <w:sz w:val="18"/>
+          <w:szCs w:val="18"/>
+        </w:rPr>
+        <w:t>linux</w:t>
+      </w:r>
+      <w:proofErr w:type="spellEnd"/>
+    </w:p>
+    <w:p>
+      <w:pPr>
+        <w:ind w:left="540"/>
+        <w:textAlignment w:val="center"/>
+        <w:rPr>
+          <w:rFonts w:ascii="Courier New" w:eastAsia="Times New Roman" w:hAnsi="Courier New" w:cs="Courier New"/>
+          <w:sz w:val="18"/>
+          <w:szCs w:val="18"/>
+        </w:rPr>
+      </w:pPr>
+      <w:r>
+        <w:rPr>
+          <w:rFonts w:ascii="Courier New" w:eastAsia="Times New Roman" w:hAnsi="Courier New" w:cs="Courier New"/>
+          <w:sz w:val="18"/>
+          <w:szCs w:val="18"/>
+        </w:rPr>
+        <w:t>:::: &lt;Some ignorable warnings&gt;</w:t>
+      </w:r>
+    </w:p>
+    <w:p>
+      <w:pPr>
+        <w:ind w:left="540"/>
+        <w:textAlignment w:val="center"/>
+        <w:rPr>
+          <w:rFonts w:ascii="Courier New" w:eastAsia="Times New Roman" w:hAnsi="Courier New" w:cs="Courier New"/>
+          <w:sz w:val="18"/>
+          <w:szCs w:val="18"/>
+        </w:rPr>
+      </w:pPr>
+      <w:r>
+        <w:rPr>
+          <w:rFonts w:ascii="Courier New" w:eastAsia="Times New Roman" w:hAnsi="Courier New" w:cs="Courier New"/>
+          <w:sz w:val="18"/>
+          <w:szCs w:val="18"/>
+        </w:rPr>
+        <w:t>Welcome to</w:t>
+      </w:r>
+    </w:p>
+    <w:p>
+      <w:pPr>
+        <w:ind w:left="540"/>
+        <w:textAlignment w:val="center"/>
+        <w:rPr>
+          <w:rFonts w:ascii="Courier New" w:eastAsia="Times New Roman" w:hAnsi="Courier New" w:cs="Courier New"/>
+          <w:sz w:val="18"/>
+          <w:szCs w:val="18"/>
+        </w:rPr>
+      </w:pPr>
+      <w:r>
+        <w:rPr>
+          <w:rFonts w:ascii="Courier New" w:eastAsia="Times New Roman" w:hAnsi="Courier New" w:cs="Courier New"/>
+          <w:sz w:val="18"/>
+          <w:szCs w:val="18"/>
+        </w:rPr>
+        <w:t xml:space="preserve">      ____              __</w:t>
+      </w:r>
+    </w:p>
+    <w:p>
+      <w:pPr>
+        <w:ind w:left="540"/>
+        <w:textAlignment w:val="center"/>
+        <w:rPr>
+          <w:rFonts w:ascii="Courier New" w:eastAsia="Times New Roman" w:hAnsi="Courier New" w:cs="Courier New"/>
+          <w:sz w:val="18"/>
+          <w:szCs w:val="18"/>
+        </w:rPr>
+      </w:pPr>
+      <w:r>
+        <w:rPr>
+          <w:rFonts w:ascii="Courier New" w:eastAsia="Times New Roman" w:hAnsi="Courier New" w:cs="Courier New"/>
+          <w:sz w:val="18"/>
+          <w:szCs w:val="18"/>
+        </w:rPr>
+        <w:t xml:space="preserve">     / __/__  ___ _____/ /__</w:t>
+      </w:r>
+    </w:p>
+    <w:p>
+      <w:pPr>
+        <w:ind w:left="540"/>
+        <w:textAlignment w:val="center"/>
+        <w:rPr>
+          <w:rFonts w:ascii="Courier New" w:eastAsia="Times New Roman" w:hAnsi="Courier New" w:cs="Courier New"/>
+          <w:sz w:val="18"/>
+          <w:szCs w:val="18"/>
+        </w:rPr>
+      </w:pPr>
+      <w:r>
+        <w:rPr>
+          <w:rFonts w:ascii="Courier New" w:eastAsia="Times New Roman" w:hAnsi="Courier New" w:cs="Courier New"/>
+          <w:sz w:val="18"/>
+          <w:szCs w:val="18"/>
+        </w:rPr>
+        <w:t xml:space="preserve">    _\ \/ _ \/ _ `/ __/  '_/</w:t>
+      </w:r>
+    </w:p>
+    <w:p>
+      <w:pPr>
+        <w:ind w:left="540"/>
+        <w:textAlignment w:val="center"/>
+        <w:rPr>
+          <w:rFonts w:ascii="Courier New" w:eastAsia="Times New Roman" w:hAnsi="Courier New" w:cs="Courier New"/>
+          <w:sz w:val="18"/>
+          <w:szCs w:val="18"/>
+        </w:rPr>
+      </w:pPr>
+      <w:r>
+        <w:rPr>
+          <w:rFonts w:ascii="Courier New" w:eastAsia="Times New Roman" w:hAnsi="Courier New" w:cs="Courier New"/>
+          <w:sz w:val="18"/>
+          <w:szCs w:val="18"/>
+        </w:rPr>
+        <w:t xml:space="preserve">   /__ / .__/\_,_/_/ /_/\_\   version 2.2.0</w:t>
+      </w:r>
+    </w:p>
+    <w:p>
+      <w:pPr>
+        <w:ind w:left="540"/>
+        <w:textAlignment w:val="center"/>
+        <w:rPr>
+          <w:rFonts w:ascii="Courier New" w:eastAsia="Times New Roman" w:hAnsi="Courier New" w:cs="Courier New"/>
+          <w:sz w:val="18"/>
+          <w:szCs w:val="18"/>
+        </w:rPr>
+      </w:pPr>
+      <w:r>
+        <w:rPr>
+          <w:rFonts w:ascii="Courier New" w:eastAsia="Times New Roman" w:hAnsi="Courier New" w:cs="Courier New"/>
+          <w:sz w:val="18"/>
+          <w:szCs w:val="18"/>
+        </w:rPr>
+        <w:t xml:space="preserve">      /_/</w:t>
+      </w:r>
+    </w:p>
+    <w:p>
+      <w:pPr>
+        <w:ind w:left="540"/>
+        <w:textAlignment w:val="center"/>
+        <w:rPr>
+          <w:rFonts w:ascii="Courier New" w:eastAsia="Times New Roman" w:hAnsi="Courier New" w:cs="Courier New"/>
+          <w:sz w:val="18"/>
+          <w:szCs w:val="18"/>
+        </w:rPr>
+      </w:pPr>
+    </w:p>
+    <w:p>
+      <w:pPr>
+        <w:ind w:left="540"/>
+        <w:textAlignment w:val="center"/>
+        <w:rPr>
+          <w:rFonts w:ascii="Courier New" w:eastAsia="Times New Roman" w:hAnsi="Courier New" w:cs="Courier New"/>
+          <w:sz w:val="18"/>
+          <w:szCs w:val="18"/>
+        </w:rPr>
+      </w:pPr>
+      <w:r>
+        <w:rPr>
+          <w:rFonts w:ascii="Courier New" w:eastAsia="Times New Roman" w:hAnsi="Courier New" w:cs="Courier New"/>
+          <w:sz w:val="18"/>
+          <w:szCs w:val="18"/>
+        </w:rPr>
+        <w:t>Using Python version 3.6.1 (default, May 11 2017 13:09:58)</w:t>
+      </w:r>
+    </w:p>
+    <w:p>
+      <w:pPr>
+        <w:ind w:left="540"/>
+        <w:textAlignment w:val="center"/>
+        <w:rPr>
+          <w:rFonts w:ascii="Courier New" w:eastAsia="Times New Roman" w:hAnsi="Courier New" w:cs="Courier New"/>
+          <w:sz w:val="18"/>
+          <w:szCs w:val="18"/>
+        </w:rPr>
+      </w:pPr>
+      <w:proofErr w:type="spellStart"/>
+      <w:r>
+        <w:rPr>
+          <w:rFonts w:ascii="Courier New" w:eastAsia="Times New Roman" w:hAnsi="Courier New" w:cs="Courier New"/>
+          <w:sz w:val="18"/>
+          <w:szCs w:val="18"/>
+        </w:rPr>
+        <w:t>SparkSession</w:t>
+      </w:r>
+      <w:proofErr w:type="spellEnd"/>
+      <w:r>
+        <w:rPr>
+          <w:rFonts w:ascii="Courier New" w:eastAsia="Times New Roman" w:hAnsi="Courier New" w:cs="Courier New"/>
+          <w:sz w:val="18"/>
+          <w:szCs w:val="18"/>
+        </w:rPr>
+        <w:t xml:space="preserve"> available as 'spark'.</w:t>
+      </w:r>
+    </w:p>
+    <w:p>
+      <w:pPr>
+        <w:ind w:left="540"/>
+        <w:textAlignment w:val="center"/>
+        <w:rPr>
+          <w:rFonts w:ascii="Courier New" w:eastAsia="Times New Roman" w:hAnsi="Courier New" w:cs="Courier New"/>
+          <w:sz w:val="18"/>
+          <w:szCs w:val="18"/>
+        </w:rPr>
+      </w:pPr>
+      <w:r>
+        <w:rPr>
+          <w:rFonts w:ascii="Courier New" w:eastAsia="Times New Roman" w:hAnsi="Courier New" w:cs="Courier New"/>
+          <w:sz w:val="18"/>
+          <w:szCs w:val="18"/>
+        </w:rPr>
+        <w:t>&gt;&gt;&gt;</w:t>
+      </w:r>
+    </w:p>
+    <w:p>
+      <w:pPr>
+        <w:ind w:left="540"/>
+        <w:textAlignment w:val="center"/>
+        <w:rPr>
+          <w:rFonts w:ascii="Courier New" w:eastAsia="Times New Roman" w:hAnsi="Courier New" w:cs="Courier New"/>
+          <w:sz w:val="18"/>
+          <w:szCs w:val="18"/>
+        </w:rPr>
+      </w:pPr>
+    </w:p>
+    <w:p>
+      <w:pPr>
+        <w:numPr>
+          <w:ilvl w:val="0"/>
+          <w:numId w:val="10"/>
+        </w:numPr>
+        <w:ind w:left="540"/>
+        <w:textAlignment w:val="center"/>
+        <w:rPr>
+          <w:rFonts w:ascii="Consolas" w:eastAsia="Times New Roman" w:hAnsi="Consolas" w:cs="Consolas"/>
+          <w:sz w:val="22"/>
+          <w:szCs w:val="22"/>
+        </w:rPr>
+      </w:pPr>
+      <w:r>
+        <w:rPr>
+          <w:rFonts w:ascii="Consolas" w:eastAsia="Times New Roman" w:hAnsi="Consolas" w:cs="Consolas"/>
+          <w:sz w:val="22"/>
+          <w:szCs w:val="22"/>
+        </w:rPr>
+        <w:t xml:space="preserve">Fetch messages from </w:t>
+      </w:r>
+      <w:proofErr w:type="spellStart"/>
+      <w:r>
+        <w:rPr>
+          <w:rFonts w:ascii="Consolas" w:eastAsia="Times New Roman" w:hAnsi="Consolas" w:cs="Consolas"/>
+          <w:sz w:val="22"/>
+          <w:szCs w:val="22"/>
+        </w:rPr>
+        <w:t>kafka</w:t>
+      </w:r>
+      <w:proofErr w:type="spellEnd"/>
+      <w:r>
+        <w:rPr>
+          <w:rFonts w:ascii="Consolas" w:eastAsia="Times New Roman" w:hAnsi="Consolas" w:cs="Consolas"/>
+          <w:sz w:val="22"/>
+          <w:szCs w:val="22"/>
+        </w:rPr>
+        <w:t xml:space="preserve"> with topic 210test</w:t>
+      </w:r>
+    </w:p>
+    <w:p>
+      <w:pPr>
+        <w:ind w:left="540"/>
+        <w:textAlignment w:val="center"/>
+        <w:rPr>
+          <w:rFonts w:ascii="Courier New" w:eastAsia="Times New Roman" w:hAnsi="Courier New" w:cs="Courier New"/>
+          <w:sz w:val="18"/>
+          <w:szCs w:val="18"/>
+        </w:rPr>
+      </w:pPr>
+    </w:p>
+    <w:p>
+      <w:pPr>
+        <w:ind w:left="540"/>
+        <w:textAlignment w:val="center"/>
+        <w:rPr>
+          <w:rFonts w:ascii="Courier New" w:eastAsia="Times New Roman" w:hAnsi="Courier New" w:cs="Courier New"/>
+          <w:sz w:val="18"/>
+          <w:szCs w:val="18"/>
+        </w:rPr>
+      </w:pPr>
+      <w:r>
+        <w:rPr>
+          <w:rFonts w:ascii="Courier New" w:eastAsia="Times New Roman" w:hAnsi="Courier New" w:cs="Courier New"/>
+          <w:sz w:val="18"/>
+          <w:szCs w:val="18"/>
+        </w:rPr>
+        <w:t>&gt;&gt;&gt; numbers = spark \</w:t>
+      </w:r>
+    </w:p>
+    <w:p>
+      <w:pPr>
+        <w:ind w:left="540"/>
+        <w:textAlignment w:val="center"/>
+        <w:rPr>
+          <w:rFonts w:ascii="Courier New" w:eastAsia="Times New Roman" w:hAnsi="Courier New" w:cs="Courier New"/>
+          <w:sz w:val="18"/>
+          <w:szCs w:val="18"/>
+        </w:rPr>
+      </w:pPr>
+      <w:r>
+        <w:rPr>
+          <w:rFonts w:ascii="Courier New" w:eastAsia="Times New Roman" w:hAnsi="Courier New" w:cs="Courier New"/>
+          <w:sz w:val="18"/>
+          <w:szCs w:val="18"/>
+        </w:rPr>
+        <w:t>... .read \</w:t>
+      </w:r>
+    </w:p>
+    <w:p>
+      <w:pPr>
+        <w:ind w:left="540"/>
+        <w:textAlignment w:val="center"/>
+        <w:rPr>
+          <w:rFonts w:ascii="Courier New" w:eastAsia="Times New Roman" w:hAnsi="Courier New" w:cs="Courier New"/>
+          <w:sz w:val="18"/>
+          <w:szCs w:val="18"/>
+        </w:rPr>
+      </w:pPr>
+      <w:r>
+        <w:rPr>
+          <w:rFonts w:ascii="Courier New" w:eastAsia="Times New Roman" w:hAnsi="Courier New" w:cs="Courier New"/>
+          <w:sz w:val="18"/>
+          <w:szCs w:val="18"/>
+        </w:rPr>
+        <w:t>... .format("</w:t>
+      </w:r>
+      <w:proofErr w:type="spellStart"/>
+      <w:r>
+        <w:rPr>
+          <w:rFonts w:ascii="Courier New" w:eastAsia="Times New Roman" w:hAnsi="Courier New" w:cs="Courier New"/>
+          <w:sz w:val="18"/>
+          <w:szCs w:val="18"/>
+        </w:rPr>
+        <w:t>kafka</w:t>
+      </w:r>
+      <w:proofErr w:type="spellEnd"/>
+      <w:r>
+        <w:rPr>
+          <w:rFonts w:ascii="Courier New" w:eastAsia="Times New Roman" w:hAnsi="Courier New" w:cs="Courier New"/>
+          <w:sz w:val="18"/>
+          <w:szCs w:val="18"/>
+        </w:rPr>
+        <w:t>") \</w:t>
+      </w:r>
+    </w:p>
+    <w:p>
+      <w:pPr>
+        <w:ind w:left="540"/>
+        <w:textAlignment w:val="center"/>
+        <w:rPr>
+          <w:rFonts w:ascii="Courier New" w:eastAsia="Times New Roman" w:hAnsi="Courier New" w:cs="Courier New"/>
+          <w:sz w:val="18"/>
+          <w:szCs w:val="18"/>
+        </w:rPr>
+      </w:pPr>
+      <w:r>
+        <w:rPr>
+          <w:rFonts w:ascii="Courier New" w:eastAsia="Times New Roman" w:hAnsi="Courier New" w:cs="Courier New"/>
+          <w:sz w:val="18"/>
+          <w:szCs w:val="18"/>
+        </w:rPr>
+        <w:t>... .option("</w:t>
+      </w:r>
+      <w:proofErr w:type="spellStart"/>
+      <w:r>
+        <w:rPr>
+          <w:rFonts w:ascii="Courier New" w:eastAsia="Times New Roman" w:hAnsi="Courier New" w:cs="Courier New"/>
+          <w:sz w:val="18"/>
+          <w:szCs w:val="18"/>
+        </w:rPr>
+        <w:t>kafka.bootstrap.servers</w:t>
+      </w:r>
+      <w:proofErr w:type="spellEnd"/>
+      <w:r>
+        <w:rPr>
+          <w:rFonts w:ascii="Courier New" w:eastAsia="Times New Roman" w:hAnsi="Courier New" w:cs="Courier New"/>
+          <w:sz w:val="18"/>
+          <w:szCs w:val="18"/>
+        </w:rPr>
+        <w:t>", "kafka:29092") \</w:t>
+      </w:r>
+    </w:p>
+    <w:p>
+      <w:pPr>
+        <w:ind w:left="540"/>
+        <w:textAlignment w:val="center"/>
+        <w:rPr>
+          <w:rFonts w:ascii="Courier New" w:eastAsia="Times New Roman" w:hAnsi="Courier New" w:cs="Courier New"/>
+          <w:sz w:val="18"/>
+          <w:szCs w:val="18"/>
+        </w:rPr>
+      </w:pPr>
+      <w:r>
+        <w:rPr>
+          <w:rFonts w:ascii="Courier New" w:eastAsia="Times New Roman" w:hAnsi="Courier New" w:cs="Courier New"/>
+          <w:sz w:val="18"/>
+          <w:szCs w:val="18"/>
+        </w:rPr>
+        <w:t>... .option("subscribe","210test") \</w:t>
+      </w:r>
+    </w:p>
+    <w:p>
+      <w:pPr>
+        <w:ind w:left="540"/>
+        <w:textAlignment w:val="center"/>
+        <w:rPr>
+          <w:rFonts w:ascii="Courier New" w:eastAsia="Times New Roman" w:hAnsi="Courier New" w:cs="Courier New"/>
+          <w:sz w:val="18"/>
+          <w:szCs w:val="18"/>
+        </w:rPr>
+      </w:pPr>
+      <w:r>
+        <w:rPr>
+          <w:rFonts w:ascii="Courier New" w:eastAsia="Times New Roman" w:hAnsi="Courier New" w:cs="Courier New"/>
+          <w:sz w:val="18"/>
+          <w:szCs w:val="18"/>
+        </w:rPr>
+        <w:t>... .option("</w:t>
+      </w:r>
+      <w:proofErr w:type="spellStart"/>
+      <w:r>
+        <w:rPr>
+          <w:rFonts w:ascii="Courier New" w:eastAsia="Times New Roman" w:hAnsi="Courier New" w:cs="Courier New"/>
+          <w:sz w:val="18"/>
+          <w:szCs w:val="18"/>
+        </w:rPr>
+        <w:t>startingOffsets</w:t>
+      </w:r>
+      <w:proofErr w:type="spellEnd"/>
+      <w:r>
+        <w:rPr>
+          <w:rFonts w:ascii="Courier New" w:eastAsia="Times New Roman" w:hAnsi="Courier New" w:cs="Courier New"/>
+          <w:sz w:val="18"/>
+          <w:szCs w:val="18"/>
+        </w:rPr>
+        <w:t>", "earliest") \</w:t>
+      </w:r>
+    </w:p>
+    <w:p>
+      <w:pPr>
+        <w:ind w:left="540"/>
+        <w:textAlignment w:val="center"/>
+        <w:rPr>
+          <w:rFonts w:ascii="Courier New" w:eastAsia="Times New Roman" w:hAnsi="Courier New" w:cs="Courier New"/>
+          <w:sz w:val="18"/>
+          <w:szCs w:val="18"/>
+        </w:rPr>
+      </w:pPr>
+      <w:r>
+        <w:rPr>
+          <w:rFonts w:ascii="Courier New" w:eastAsia="Times New Roman" w:hAnsi="Courier New" w:cs="Courier New"/>
+          <w:sz w:val="18"/>
+          <w:szCs w:val="18"/>
+        </w:rPr>
+        <w:t>... .option("</w:t>
+      </w:r>
+      <w:proofErr w:type="spellStart"/>
+      <w:r>
+        <w:rPr>
+          <w:rFonts w:ascii="Courier New" w:eastAsia="Times New Roman" w:hAnsi="Courier New" w:cs="Courier New"/>
+          <w:sz w:val="18"/>
+          <w:szCs w:val="18"/>
+        </w:rPr>
+        <w:t>endingOffsets</w:t>
+      </w:r>
+      <w:proofErr w:type="spellEnd"/>
+      <w:r>
+        <w:rPr>
+          <w:rFonts w:ascii="Courier New" w:eastAsia="Times New Roman" w:hAnsi="Courier New" w:cs="Courier New"/>
+          <w:sz w:val="18"/>
+          <w:szCs w:val="18"/>
+        </w:rPr>
+        <w:t>", "latest") \</w:t>
+      </w:r>
+    </w:p>
+    <w:p>
+      <w:pPr>
+        <w:ind w:left="540"/>
+        <w:textAlignment w:val="center"/>
+        <w:rPr>
+          <w:rFonts w:ascii="Courier New" w:eastAsia="Times New Roman" w:hAnsi="Courier New" w:cs="Courier New"/>
+          <w:sz w:val="18"/>
+          <w:szCs w:val="18"/>
+        </w:rPr>
+      </w:pPr>
+      <w:r>
+        <w:rPr>
+          <w:rFonts w:ascii="Courier New" w:eastAsia="Times New Roman" w:hAnsi="Courier New" w:cs="Courier New"/>
+          <w:sz w:val="18"/>
+          <w:szCs w:val="18"/>
+        </w:rPr>
+        <w:t>... .load()</w:t>
+      </w:r>
+    </w:p>
+    <w:p>
+      <w:pPr>
+        <w:ind w:left="540"/>
+        <w:textAlignment w:val="center"/>
+        <w:rPr>
+          <w:rFonts w:ascii="Courier New" w:eastAsia="Times New Roman" w:hAnsi="Courier New" w:cs="Courier New"/>
+          <w:sz w:val="18"/>
+          <w:szCs w:val="18"/>
+        </w:rPr>
+      </w:pPr>
+    </w:p>
+    <w:p>
+      <w:pPr>
+        <w:ind w:left="540"/>
+        <w:textAlignment w:val="center"/>
+        <w:rPr>
+          <w:rFonts w:ascii="Courier New" w:eastAsia="Times New Roman" w:hAnsi="Courier New" w:cs="Courier New"/>
+          <w:sz w:val="18"/>
+          <w:szCs w:val="18"/>
+        </w:rPr>
+      </w:pPr>
+    </w:p>
+    <w:p>
+      <w:pPr>
+        <w:ind w:left="540"/>
+        <w:textAlignment w:val="center"/>
+        <w:rPr>
+          <w:rFonts w:ascii="Courier New" w:eastAsia="Times New Roman" w:hAnsi="Courier New" w:cs="Courier New"/>
+          <w:sz w:val="18"/>
+          <w:szCs w:val="18"/>
+        </w:rPr>
+      </w:pPr>
+      <w:r>
+        <w:rPr>
+          <w:rFonts w:ascii="Courier New" w:eastAsia="Times New Roman" w:hAnsi="Courier New" w:cs="Courier New"/>
+          <w:sz w:val="18"/>
+          <w:szCs w:val="18"/>
+        </w:rPr>
+        <w:t xml:space="preserve">&gt;&gt;&gt; </w:t>
+      </w:r>
+      <w:proofErr w:type="spellStart"/>
+      <w:r>
+        <w:rPr>
+          <w:rFonts w:ascii="Courier New" w:eastAsia="Times New Roman" w:hAnsi="Courier New" w:cs="Courier New"/>
+          <w:sz w:val="18"/>
+          <w:szCs w:val="18"/>
+        </w:rPr>
+        <w:t>numbers.show</w:t>
+      </w:r>
+      <w:proofErr w:type="spellEnd"/>
+      <w:r>
+        <w:rPr>
+          <w:rFonts w:ascii="Courier New" w:eastAsia="Times New Roman" w:hAnsi="Courier New" w:cs="Courier New"/>
+          <w:sz w:val="18"/>
+          <w:szCs w:val="18"/>
+        </w:rPr>
+        <w:t>()</w:t>
+      </w:r>
+    </w:p>
+    <w:p>
+      <w:pPr>
+        <w:ind w:left="540"/>
+        <w:textAlignment w:val="center"/>
+        <w:rPr>
+          <w:rFonts w:ascii="Courier New" w:eastAsia="Times New Roman" w:hAnsi="Courier New" w:cs="Courier New"/>
+          <w:sz w:val="18"/>
+          <w:szCs w:val="18"/>
+        </w:rPr>
+      </w:pPr>
+      <w:r>
+        <w:rPr>
+          <w:rFonts w:ascii="Courier New" w:eastAsia="Times New Roman" w:hAnsi="Courier New" w:cs="Courier New"/>
+          <w:sz w:val="18"/>
+          <w:szCs w:val="18"/>
+        </w:rPr>
+        <w:t>+----+-------+-------+---------+------+--------------------+-------------+</w:t>
+      </w:r>
+    </w:p>
+    <w:p>
+      <w:pPr>
+        <w:ind w:left="540"/>
+        <w:textAlignment w:val="center"/>
+        <w:rPr>
+          <w:rFonts w:ascii="Courier New" w:eastAsia="Times New Roman" w:hAnsi="Courier New" w:cs="Courier New"/>
+          <w:sz w:val="18"/>
+          <w:szCs w:val="18"/>
+        </w:rPr>
+      </w:pPr>
+      <w:r>
+        <w:rPr>
+          <w:rFonts w:ascii="Courier New" w:eastAsia="Times New Roman" w:hAnsi="Courier New" w:cs="Courier New"/>
+          <w:sz w:val="18"/>
+          <w:szCs w:val="18"/>
+        </w:rPr>
+        <w:t xml:space="preserve">| key|  value|  </w:t>
+      </w:r>
+      <w:proofErr w:type="spellStart"/>
+      <w:r>
+        <w:rPr>
+          <w:rFonts w:ascii="Courier New" w:eastAsia="Times New Roman" w:hAnsi="Courier New" w:cs="Courier New"/>
+          <w:sz w:val="18"/>
+          <w:szCs w:val="18"/>
+        </w:rPr>
+        <w:t>topic|partition|offset</w:t>
+      </w:r>
+      <w:proofErr w:type="spellEnd"/>
+      <w:r>
+        <w:rPr>
+          <w:rFonts w:ascii="Courier New" w:eastAsia="Times New Roman" w:hAnsi="Courier New" w:cs="Courier New"/>
+          <w:sz w:val="18"/>
+          <w:szCs w:val="18"/>
+        </w:rPr>
+        <w:t xml:space="preserve">|           </w:t>
+      </w:r>
+      <w:proofErr w:type="spellStart"/>
+      <w:r>
+        <w:rPr>
+          <w:rFonts w:ascii="Courier New" w:eastAsia="Times New Roman" w:hAnsi="Courier New" w:cs="Courier New"/>
+          <w:sz w:val="18"/>
+          <w:szCs w:val="18"/>
+        </w:rPr>
+        <w:t>timestamp|timestampType</w:t>
+      </w:r>
+      <w:proofErr w:type="spellEnd"/>
+      <w:r>
+        <w:rPr>
+          <w:rFonts w:ascii="Courier New" w:eastAsia="Times New Roman" w:hAnsi="Courier New" w:cs="Courier New"/>
+          <w:sz w:val="18"/>
+          <w:szCs w:val="18"/>
+        </w:rPr>
+        <w:t>|</w:t>
+      </w:r>
+    </w:p>
+    <w:p>
+      <w:pPr>
+        <w:ind w:left="540"/>
+        <w:textAlignment w:val="center"/>
+        <w:rPr>
+          <w:rFonts w:ascii="Courier New" w:eastAsia="Times New Roman" w:hAnsi="Courier New" w:cs="Courier New"/>
+          <w:sz w:val="18"/>
+          <w:szCs w:val="18"/>
+        </w:rPr>
+      </w:pPr>
+      <w:r>
+        <w:rPr>
+          <w:rFonts w:ascii="Courier New" w:eastAsia="Times New Roman" w:hAnsi="Courier New" w:cs="Courier New"/>
+          <w:sz w:val="18"/>
+          <w:szCs w:val="18"/>
+        </w:rPr>
+        <w:t>+----+-------+-------+---------+------+--------------------+-------------+</w:t>
+      </w:r>
+    </w:p>
+    <w:p>
+      <w:pPr>
+        <w:ind w:left="540"/>
+        <w:textAlignment w:val="center"/>
+        <w:rPr>
+          <w:rFonts w:ascii="Courier New" w:eastAsia="Times New Roman" w:hAnsi="Courier New" w:cs="Courier New"/>
+          <w:sz w:val="18"/>
+          <w:szCs w:val="18"/>
+        </w:rPr>
+      </w:pPr>
+      <w:r>
+        <w:rPr>
+          <w:rFonts w:ascii="Courier New" w:eastAsia="Times New Roman" w:hAnsi="Courier New" w:cs="Courier New"/>
+          <w:sz w:val="18"/>
+          <w:szCs w:val="18"/>
+        </w:rPr>
+        <w:t>|null|   [31]|210test|        0|     0|2018-10-07 19:31:...|            0|</w:t>
+      </w:r>
+    </w:p>
+    <w:p>
+      <w:pPr>
+        <w:ind w:left="540"/>
+        <w:textAlignment w:val="center"/>
+        <w:rPr>
+          <w:rFonts w:ascii="Courier New" w:eastAsia="Times New Roman" w:hAnsi="Courier New" w:cs="Courier New"/>
+          <w:sz w:val="18"/>
+          <w:szCs w:val="18"/>
+        </w:rPr>
+      </w:pPr>
+      <w:r>
+        <w:rPr>
+          <w:rFonts w:ascii="Courier New" w:eastAsia="Times New Roman" w:hAnsi="Courier New" w:cs="Courier New"/>
+          <w:sz w:val="18"/>
+          <w:szCs w:val="18"/>
+        </w:rPr>
+        <w:t>|null|   [32]|210test|        0|     1|2018-10-07 19:31:...|            0|</w:t>
+      </w:r>
+    </w:p>
+    <w:p>
+      <w:pPr>
+        <w:ind w:left="540"/>
+        <w:textAlignment w:val="center"/>
+        <w:rPr>
+          <w:rFonts w:ascii="Courier New" w:eastAsia="Times New Roman" w:hAnsi="Courier New" w:cs="Courier New"/>
+          <w:sz w:val="18"/>
+          <w:szCs w:val="18"/>
+        </w:rPr>
+      </w:pPr>
+      <w:r>
+        <w:rPr>
+          <w:rFonts w:ascii="Courier New" w:eastAsia="Times New Roman" w:hAnsi="Courier New" w:cs="Courier New"/>
+          <w:sz w:val="18"/>
+          <w:szCs w:val="18"/>
+        </w:rPr>
+        <w:t>|null|   [33]|210test|        0|     2|2018-10-07 19:31:...|            0|</w:t>
+      </w:r>
+    </w:p>
+    <w:p>
+      <w:pPr>
+        <w:ind w:left="540"/>
+        <w:textAlignment w:val="center"/>
+        <w:rPr>
+          <w:rFonts w:ascii="Courier New" w:eastAsia="Times New Roman" w:hAnsi="Courier New" w:cs="Courier New"/>
+          <w:sz w:val="18"/>
+          <w:szCs w:val="18"/>
+        </w:rPr>
+      </w:pPr>
+      <w:r>
+        <w:rPr>
+          <w:rFonts w:ascii="Courier New" w:eastAsia="Times New Roman" w:hAnsi="Courier New" w:cs="Courier New"/>
+          <w:sz w:val="18"/>
+          <w:szCs w:val="18"/>
+        </w:rPr>
+        <w:t>|null|   [34]|210test|        0|     3|2018-10-07 19:31:...|            0|</w:t>
+      </w:r>
+    </w:p>
+    <w:p>
+      <w:pPr>
+        <w:ind w:left="540"/>
+        <w:textAlignment w:val="center"/>
+        <w:rPr>
+          <w:rFonts w:ascii="Courier New" w:eastAsia="Times New Roman" w:hAnsi="Courier New" w:cs="Courier New"/>
+          <w:sz w:val="18"/>
+          <w:szCs w:val="18"/>
+        </w:rPr>
+      </w:pPr>
+      <w:r>
+        <w:rPr>
+          <w:rFonts w:ascii="Courier New" w:eastAsia="Times New Roman" w:hAnsi="Courier New" w:cs="Courier New"/>
+          <w:sz w:val="18"/>
+          <w:szCs w:val="18"/>
+        </w:rPr>
+        <w:t>|null|   [35]|210test|        0|     4|2018-10-07 19:31:...|            0|</w:t>
+      </w:r>
+    </w:p>
+    <w:p>
+      <w:pPr>
+        <w:ind w:left="540"/>
+        <w:textAlignment w:val="center"/>
+        <w:rPr>
+          <w:rFonts w:ascii="Courier New" w:eastAsia="Times New Roman" w:hAnsi="Courier New" w:cs="Courier New"/>
+          <w:sz w:val="18"/>
+          <w:szCs w:val="18"/>
+        </w:rPr>
+      </w:pPr>
+      <w:r>
+        <w:rPr>
+          <w:rFonts w:ascii="Courier New" w:eastAsia="Times New Roman" w:hAnsi="Courier New" w:cs="Courier New"/>
+          <w:sz w:val="18"/>
+          <w:szCs w:val="18"/>
+        </w:rPr>
+        <w:t>|null|   [36]|210test|        0|     5|2018-10-07 19:31:...|            0|</w:t>
+      </w:r>
+    </w:p>
+    <w:p>
+      <w:pPr>
+        <w:ind w:left="540"/>
+        <w:textAlignment w:val="center"/>
+        <w:rPr>
+          <w:rFonts w:ascii="Courier New" w:eastAsia="Times New Roman" w:hAnsi="Courier New" w:cs="Courier New"/>
+          <w:sz w:val="18"/>
+          <w:szCs w:val="18"/>
+        </w:rPr>
+      </w:pPr>
+      <w:r>
+        <w:rPr>
+          <w:rFonts w:ascii="Courier New" w:eastAsia="Times New Roman" w:hAnsi="Courier New" w:cs="Courier New"/>
+          <w:sz w:val="18"/>
+          <w:szCs w:val="18"/>
+        </w:rPr>
+        <w:t>|null|   [37]|210test|        0|     6|2018-10-07 19:31:...|            0|</w:t>
+      </w:r>
+    </w:p>
+    <w:p>
+      <w:pPr>
+        <w:ind w:left="540"/>
+        <w:textAlignment w:val="center"/>
+        <w:rPr>
+          <w:rFonts w:ascii="Courier New" w:eastAsia="Times New Roman" w:hAnsi="Courier New" w:cs="Courier New"/>
+          <w:sz w:val="18"/>
+          <w:szCs w:val="18"/>
+        </w:rPr>
+      </w:pPr>
+      <w:r>
+        <w:rPr>
+          <w:rFonts w:ascii="Courier New" w:eastAsia="Times New Roman" w:hAnsi="Courier New" w:cs="Courier New"/>
+          <w:sz w:val="18"/>
+          <w:szCs w:val="18"/>
+        </w:rPr>
+        <w:t>|null|   [38]|210test|        0|     7|2018-10-07 19:31:...|            0|</w:t>
+      </w:r>
+    </w:p>
+    <w:p>
+      <w:pPr>
+        <w:ind w:left="540"/>
+        <w:textAlignment w:val="center"/>
+        <w:rPr>
+          <w:rFonts w:ascii="Courier New" w:eastAsia="Times New Roman" w:hAnsi="Courier New" w:cs="Courier New"/>
+          <w:sz w:val="18"/>
+          <w:szCs w:val="18"/>
+        </w:rPr>
+      </w:pPr>
+      <w:r>
+        <w:rPr>
+          <w:rFonts w:ascii="Courier New" w:eastAsia="Times New Roman" w:hAnsi="Courier New" w:cs="Courier New"/>
+          <w:sz w:val="18"/>
+          <w:szCs w:val="18"/>
+        </w:rPr>
+        <w:t>|null|   [39]|210test|        0|     8|2018-10-07 19:31:...|            0|</w:t>
+      </w:r>
+    </w:p>
+    <w:p>
+      <w:pPr>
+        <w:ind w:left="540"/>
+        <w:textAlignment w:val="center"/>
+        <w:rPr>
+          <w:rFonts w:ascii="Courier New" w:eastAsia="Times New Roman" w:hAnsi="Courier New" w:cs="Courier New"/>
+          <w:sz w:val="18"/>
+          <w:szCs w:val="18"/>
+        </w:rPr>
+      </w:pPr>
+      <w:r>
+        <w:rPr>
+          <w:rFonts w:ascii="Courier New" w:eastAsia="Times New Roman" w:hAnsi="Courier New" w:cs="Courier New"/>
+          <w:sz w:val="18"/>
+          <w:szCs w:val="18"/>
+        </w:rPr>
+        <w:t>|null|[31 30]|210test|        0|     9|2018-10-07 19:31:...|            0|</w:t>
+      </w:r>
+    </w:p>
+    <w:p>
+      <w:pPr>
+        <w:ind w:left="540"/>
+        <w:textAlignment w:val="center"/>
+        <w:rPr>
+          <w:rFonts w:ascii="Courier New" w:eastAsia="Times New Roman" w:hAnsi="Courier New" w:cs="Courier New"/>
+          <w:sz w:val="18"/>
+          <w:szCs w:val="18"/>
+        </w:rPr>
+      </w:pPr>
+      <w:r>
+        <w:rPr>
+          <w:rFonts w:ascii="Courier New" w:eastAsia="Times New Roman" w:hAnsi="Courier New" w:cs="Courier New"/>
+          <w:sz w:val="18"/>
+          <w:szCs w:val="18"/>
+        </w:rPr>
+        <w:lastRenderedPageBreak/>
+        <w:t>|null|[31 31]|210test|        0|    10|2018-10-07 19:31:...|            0|</w:t>
+      </w:r>
+    </w:p>
+    <w:p>
+      <w:pPr>
+        <w:ind w:left="540"/>
+        <w:textAlignment w:val="center"/>
+        <w:rPr>
+          <w:rFonts w:ascii="Courier New" w:eastAsia="Times New Roman" w:hAnsi="Courier New" w:cs="Courier New"/>
+          <w:sz w:val="18"/>
+          <w:szCs w:val="18"/>
+        </w:rPr>
+      </w:pPr>
+      <w:r>
+        <w:rPr>
+          <w:rFonts w:ascii="Courier New" w:eastAsia="Times New Roman" w:hAnsi="Courier New" w:cs="Courier New"/>
+          <w:sz w:val="18"/>
+          <w:szCs w:val="18"/>
+        </w:rPr>
+        <w:t>|null|[31 32]|210test|        0|    11|2018-10-07 19:31:...|            0|</w:t>
+      </w:r>
+    </w:p>
+    <w:p>
+      <w:pPr>
+        <w:ind w:left="540"/>
+        <w:textAlignment w:val="center"/>
+        <w:rPr>
+          <w:rFonts w:ascii="Courier New" w:eastAsia="Times New Roman" w:hAnsi="Courier New" w:cs="Courier New"/>
+          <w:sz w:val="18"/>
+          <w:szCs w:val="18"/>
+        </w:rPr>
+      </w:pPr>
+      <w:r>
+        <w:rPr>
+          <w:rFonts w:ascii="Courier New" w:eastAsia="Times New Roman" w:hAnsi="Courier New" w:cs="Courier New"/>
+          <w:sz w:val="18"/>
+          <w:szCs w:val="18"/>
+        </w:rPr>
+        <w:t>|null|[31 33]|210test|        0|    12|2018-10-07 19:31:...|            0|</w:t>
+      </w:r>
+    </w:p>
+    <w:p>
+      <w:pPr>
+        <w:ind w:left="540"/>
+        <w:textAlignment w:val="center"/>
+        <w:rPr>
+          <w:rFonts w:ascii="Courier New" w:eastAsia="Times New Roman" w:hAnsi="Courier New" w:cs="Courier New"/>
+          <w:sz w:val="18"/>
+          <w:szCs w:val="18"/>
+        </w:rPr>
+      </w:pPr>
+      <w:r>
+        <w:rPr>
+          <w:rFonts w:ascii="Courier New" w:eastAsia="Times New Roman" w:hAnsi="Courier New" w:cs="Courier New"/>
+          <w:sz w:val="18"/>
+          <w:szCs w:val="18"/>
+        </w:rPr>
+        <w:t>|null|[31 34]|210test|        0|    13|2018-10-07 19:31:...|            0|</w:t>
+      </w:r>
+    </w:p>
+    <w:p>
+      <w:pPr>
+        <w:ind w:left="540"/>
+        <w:textAlignment w:val="center"/>
+        <w:rPr>
+          <w:rFonts w:ascii="Courier New" w:eastAsia="Times New Roman" w:hAnsi="Courier New" w:cs="Courier New"/>
+          <w:sz w:val="18"/>
+          <w:szCs w:val="18"/>
+        </w:rPr>
+      </w:pPr>
+      <w:r>
+        <w:rPr>
+          <w:rFonts w:ascii="Courier New" w:eastAsia="Times New Roman" w:hAnsi="Courier New" w:cs="Courier New"/>
+          <w:sz w:val="18"/>
+          <w:szCs w:val="18"/>
+        </w:rPr>
+        <w:t>|null|[31 35]|210test|        0|    14|2018-10-07 19:31:...|            0|</w:t>
+      </w:r>
+    </w:p>
+    <w:p>
+      <w:pPr>
+        <w:ind w:left="540"/>
+        <w:textAlignment w:val="center"/>
+        <w:rPr>
+          <w:rFonts w:ascii="Courier New" w:eastAsia="Times New Roman" w:hAnsi="Courier New" w:cs="Courier New"/>
+          <w:sz w:val="18"/>
+          <w:szCs w:val="18"/>
+        </w:rPr>
+      </w:pPr>
+      <w:r>
+        <w:rPr>
+          <w:rFonts w:ascii="Courier New" w:eastAsia="Times New Roman" w:hAnsi="Courier New" w:cs="Courier New"/>
+          <w:sz w:val="18"/>
+          <w:szCs w:val="18"/>
+        </w:rPr>
+        <w:t>|null|[31 36]|210test|        0|    15|2018-10-07 19:31:...|            0|</w:t>
+      </w:r>
+    </w:p>
+    <w:p>
+      <w:pPr>
+        <w:ind w:left="540"/>
+        <w:textAlignment w:val="center"/>
+        <w:rPr>
+          <w:rFonts w:ascii="Courier New" w:eastAsia="Times New Roman" w:hAnsi="Courier New" w:cs="Courier New"/>
+          <w:sz w:val="18"/>
+          <w:szCs w:val="18"/>
+        </w:rPr>
+      </w:pPr>
+      <w:r>
+        <w:rPr>
+          <w:rFonts w:ascii="Courier New" w:eastAsia="Times New Roman" w:hAnsi="Courier New" w:cs="Courier New"/>
+          <w:sz w:val="18"/>
+          <w:szCs w:val="18"/>
+        </w:rPr>
+        <w:t>|null|[31 37]|210test|        0|    16|2018-10-07 19:31:...|            0|</w:t>
+      </w:r>
+    </w:p>
+    <w:p>
+      <w:pPr>
+        <w:ind w:left="540"/>
+        <w:textAlignment w:val="center"/>
+        <w:rPr>
+          <w:rFonts w:ascii="Courier New" w:eastAsia="Times New Roman" w:hAnsi="Courier New" w:cs="Courier New"/>
+          <w:sz w:val="18"/>
+          <w:szCs w:val="18"/>
+        </w:rPr>
+      </w:pPr>
+      <w:r>
+        <w:rPr>
+          <w:rFonts w:ascii="Courier New" w:eastAsia="Times New Roman" w:hAnsi="Courier New" w:cs="Courier New"/>
+          <w:sz w:val="18"/>
+          <w:szCs w:val="18"/>
+        </w:rPr>
+        <w:t>|null|[31 38]|210test|        0|    17|2018-10-07 19:31:...|            0|</w:t>
+      </w:r>
+    </w:p>
+    <w:p>
+      <w:pPr>
+        <w:ind w:left="540"/>
+        <w:textAlignment w:val="center"/>
+        <w:rPr>
+          <w:rFonts w:ascii="Courier New" w:eastAsia="Times New Roman" w:hAnsi="Courier New" w:cs="Courier New"/>
+          <w:sz w:val="18"/>
+          <w:szCs w:val="18"/>
+        </w:rPr>
+      </w:pPr>
+      <w:r>
+        <w:rPr>
+          <w:rFonts w:ascii="Courier New" w:eastAsia="Times New Roman" w:hAnsi="Courier New" w:cs="Courier New"/>
+          <w:sz w:val="18"/>
+          <w:szCs w:val="18"/>
+        </w:rPr>
+        <w:t>|null|[31 39]|210test|        0|    18|2018-10-07 19:31:...|            0|</w:t>
+      </w:r>
+    </w:p>
+    <w:p>
+      <w:pPr>
+        <w:ind w:left="540"/>
+        <w:textAlignment w:val="center"/>
+        <w:rPr>
+          <w:rFonts w:ascii="Courier New" w:eastAsia="Times New Roman" w:hAnsi="Courier New" w:cs="Courier New"/>
+          <w:sz w:val="18"/>
+          <w:szCs w:val="18"/>
+        </w:rPr>
+      </w:pPr>
+      <w:r>
+        <w:rPr>
+          <w:rFonts w:ascii="Courier New" w:eastAsia="Times New Roman" w:hAnsi="Courier New" w:cs="Courier New"/>
+          <w:sz w:val="18"/>
+          <w:szCs w:val="18"/>
+        </w:rPr>
+        <w:t>|null|[32 30]|210test|        0|    19|2018-10-07 19:31:...|            0|</w:t>
+      </w:r>
+    </w:p>
+    <w:p>
+      <w:pPr>
+        <w:ind w:left="540"/>
+        <w:textAlignment w:val="center"/>
+        <w:rPr>
+          <w:rFonts w:ascii="Courier New" w:eastAsia="Times New Roman" w:hAnsi="Courier New" w:cs="Courier New"/>
+          <w:sz w:val="18"/>
+          <w:szCs w:val="18"/>
+        </w:rPr>
+      </w:pPr>
+      <w:r>
+        <w:rPr>
+          <w:rFonts w:ascii="Courier New" w:eastAsia="Times New Roman" w:hAnsi="Courier New" w:cs="Courier New"/>
+          <w:sz w:val="18"/>
+          <w:szCs w:val="18"/>
+        </w:rPr>
+        <w:t>+----+-------+-------+---------+------+--------------------+-------------+</w:t>
+      </w:r>
+    </w:p>
+    <w:p>
+      <w:pPr>
+        <w:ind w:left="540"/>
+        <w:textAlignment w:val="center"/>
+        <w:rPr>
+          <w:rFonts w:ascii="Courier New" w:eastAsia="Times New Roman" w:hAnsi="Courier New" w:cs="Courier New"/>
+          <w:sz w:val="18"/>
+          <w:szCs w:val="18"/>
+        </w:rPr>
+      </w:pPr>
+      <w:r>
+        <w:rPr>
+          <w:rFonts w:ascii="Courier New" w:eastAsia="Times New Roman" w:hAnsi="Courier New" w:cs="Courier New"/>
+          <w:sz w:val="18"/>
+          <w:szCs w:val="18"/>
+        </w:rPr>
+        <w:t>only showing top 20 rows</w:t>
+      </w:r>
+    </w:p>
+    <w:p>
+      <w:pPr>
+        <w:ind w:left="540"/>
+        <w:textAlignment w:val="center"/>
+        <w:rPr>
+          <w:rFonts w:ascii="Courier New" w:eastAsia="Times New Roman" w:hAnsi="Courier New" w:cs="Courier New"/>
+          <w:sz w:val="18"/>
+          <w:szCs w:val="18"/>
+        </w:rPr>
+      </w:pPr>
+    </w:p>
+    <w:p>
+      <w:pPr>
+        <w:ind w:left="540"/>
+        <w:textAlignment w:val="center"/>
+        <w:rPr>
+          <w:rFonts w:ascii="Courier New" w:eastAsia="Times New Roman" w:hAnsi="Courier New" w:cs="Courier New"/>
+          <w:sz w:val="18"/>
+          <w:szCs w:val="18"/>
+        </w:rPr>
+      </w:pPr>
+    </w:p>
+    <w:p>
+      <w:pPr>
+        <w:ind w:left="540"/>
+        <w:textAlignment w:val="center"/>
+        <w:rPr>
+          <w:rFonts w:ascii="Consolas" w:eastAsia="Times New Roman" w:hAnsi="Consolas" w:cs="Consolas"/>
+          <w:sz w:val="22"/>
+          <w:szCs w:val="22"/>
+        </w:rPr>
+      </w:pPr>
+      <w:r>
+        <w:rPr>
+          <w:rFonts w:ascii="Consolas" w:eastAsia="Times New Roman" w:hAnsi="Consolas" w:cs="Consolas"/>
+          <w:sz w:val="22"/>
+          <w:szCs w:val="22"/>
+        </w:rPr>
+        <w:t>All Set!!!!</w:t>
+      </w:r>
+    </w:p>
+    <w:p>
+      <w:pPr>
+        <w:ind w:left="540"/>
+        <w:textAlignment w:val="center"/>
+        <w:rPr>
+          <w:rFonts w:ascii="Consolas" w:eastAsia="Times New Roman" w:hAnsi="Consolas" w:cs="Consolas"/>
+          <w:sz w:val="22"/>
+          <w:szCs w:val="22"/>
+        </w:rPr>
+      </w:pPr>
+    </w:p>
+    <w:p>
+      <w:pPr>
+        <w:outlineLvl w:val="1"/>
+        <w:rPr>
+          <w:rFonts w:ascii="Consolas" w:eastAsia="Times New Roman" w:hAnsi="Consolas" w:cs="Consolas"/>
+          <w:b/>
+          <w:bCs/>
+          <w:color w:val="2E75B5"/>
+          <w:sz w:val="28"/>
+          <w:szCs w:val="28"/>
+        </w:rPr>
+      </w:pPr>
+      <w:r>
+        <w:rPr>
+          <w:rFonts w:ascii="Consolas" w:eastAsia="Times New Roman" w:hAnsi="Consolas" w:cs="Consolas"/>
+          <w:b/>
+          <w:bCs/>
+          <w:color w:val="2E75B5"/>
+          <w:sz w:val="28"/>
+          <w:szCs w:val="28"/>
+        </w:rPr>
+        <w:t xml:space="preserve">References: </w:t>
+      </w:r>
+    </w:p>
+    <w:p>
+      <w:pPr>
+        <w:outlineLvl w:val="1"/>
+        <w:rPr>
+          <w:rFonts w:ascii="HelveticaNeue" w:hAnsi="HelveticaNeue"/>
+          <w:color w:val="0000E8"/>
+        </w:rPr>
+      </w:pPr>
+    </w:p>
+    <w:p>
+      <w:pPr>
+        <w:pStyle w:val="ListParagraph"/>
+        <w:numPr>
+          <w:ilvl w:val="0"/>
+          <w:numId w:val="14"/>
+        </w:numPr>
+        <w:outlineLvl w:val="1"/>
+        <w:rPr>
+          <w:rFonts w:ascii="HelveticaNeue" w:hAnsi="HelveticaNeue"/>
+          <w:color w:val="0000E8"/>
+        </w:rPr>
+      </w:pPr>
+      <w:r>
+        <w:rPr>
+          <w:rFonts w:ascii="HelveticaNeue" w:hAnsi="HelveticaNeue"/>
+          <w:color w:val="0000E8"/>
+        </w:rPr>
+        <w:t xml:space="preserve">https://cloud.google.com/kubernetes-engine/docs/tutorials/hello-app </w:t>
+      </w:r>
+      <w:hyperlink r:id="rId9" w:history="1">
+        <w:r>
+          <w:rPr>
+            <w:rStyle w:val="Hyperlink"/>
+            <w:rFonts w:ascii="HelveticaNeue" w:hAnsi="HelveticaNeue"/>
+          </w:rPr>
+          <w:t>https://kubernetes.io/docs/admin/cluster-large/</w:t>
+        </w:r>
+      </w:hyperlink>
+      <w:r>
+        <w:rPr>
+          <w:rFonts w:ascii="HelveticaNeue" w:hAnsi="HelveticaNeue"/>
+          <w:color w:val="0000E8"/>
+        </w:rPr>
+        <w:t xml:space="preserve"> </w:t>
+      </w:r>
+    </w:p>
+    <w:p>
+      <w:pPr>
+        <w:outlineLvl w:val="1"/>
+        <w:rPr>
+          <w:rFonts w:ascii="Consolas" w:eastAsia="Times New Roman" w:hAnsi="Consolas" w:cs="Consolas"/>
+          <w:b/>
+          <w:bCs/>
+          <w:color w:val="2E75B5"/>
+          <w:sz w:val="28"/>
+          <w:szCs w:val="28"/>
+        </w:rPr>
+      </w:pPr>
+    </w:p>
+    <w:p>
+      <w:pPr>
+        <w:pStyle w:val="ListParagraph"/>
+        <w:numPr>
+          <w:ilvl w:val="0"/>
+          <w:numId w:val="14"/>
+        </w:numPr>
+        <w:textAlignment w:val="center"/>
+        <w:rPr>
+          <w:rFonts w:ascii="Consolas" w:eastAsia="Times New Roman" w:hAnsi="Consolas" w:cs="Consolas"/>
+          <w:sz w:val="22"/>
+          <w:szCs w:val="22"/>
+        </w:rPr>
+      </w:pPr>
+      <w:r>
+        <w:rPr>
+          <w:rFonts w:ascii="Consolas" w:eastAsia="Times New Roman" w:hAnsi="Consolas" w:cs="Consolas"/>
+          <w:sz w:val="22"/>
+          <w:szCs w:val="22"/>
+        </w:rPr>
+        <w:t>Special t</w:t>
+      </w:r>
+      <w:r>
+        <w:rPr>
+          <w:rFonts w:ascii="Consolas" w:eastAsia="Times New Roman" w:hAnsi="Consolas" w:cs="Consolas"/>
+          <w:sz w:val="22"/>
+          <w:szCs w:val="22"/>
+        </w:rPr>
+        <w:t xml:space="preserve">hanks to Pavan </w:t>
+      </w:r>
+      <w:proofErr w:type="spellStart"/>
+      <w:r>
+        <w:rPr>
+          <w:rFonts w:ascii="Consolas" w:eastAsia="Times New Roman" w:hAnsi="Consolas" w:cs="Consolas"/>
+          <w:sz w:val="22"/>
+          <w:szCs w:val="22"/>
+        </w:rPr>
+        <w:t>Kurapati</w:t>
+      </w:r>
+      <w:proofErr w:type="spellEnd"/>
+      <w:r>
+        <w:rPr>
+          <w:rFonts w:ascii="Consolas" w:eastAsia="Times New Roman" w:hAnsi="Consolas" w:cs="Consolas"/>
+          <w:sz w:val="22"/>
+          <w:szCs w:val="22"/>
+        </w:rPr>
+        <w:t xml:space="preserve"> for publishing the original procedure during his 205</w:t>
+      </w:r>
+      <w:r>
+        <w:rPr>
+          <w:rFonts w:ascii="Consolas" w:eastAsia="Times New Roman" w:hAnsi="Consolas" w:cs="Consolas"/>
+          <w:sz w:val="22"/>
+          <w:szCs w:val="22"/>
+        </w:rPr>
+        <w:t>, that helped me setup this.</w:t>
+      </w:r>
+      <w:bookmarkStart w:id="0" w:name="_GoBack"/>
+      <w:bookmarkEnd w:id="0"/>
+    </w:p>
+    <w:p>
+      <w:pPr>
+        <w:ind w:left="540"/>
+        <w:textAlignment w:val="center"/>
+        <w:rPr>
+          <w:rFonts w:ascii="Consolas" w:eastAsia="Times New Roman" w:hAnsi="Consolas" w:cs="Consolas"/>
+          <w:sz w:val="22"/>
+          <w:szCs w:val="22"/>
+        </w:rPr>
+      </w:pPr>
+    </w:p>
+    <w:p>
+      <w:pPr>
+        <w:ind w:left="540"/>
+        <w:textAlignment w:val="center"/>
+        <w:rPr>
+          <w:rFonts w:ascii="Courier New" w:eastAsia="Times New Roman" w:hAnsi="Courier New" w:cs="Courier New"/>
+          <w:sz w:val="18"/>
+          <w:szCs w:val="18"/>
+        </w:rPr>
+      </w:pPr>
+    </w:p>
     <w:sectPr>
       <w:pgSz w:w="15840" w:h="12240" w:orient="landscape"/>
       <w:pgMar w:top="1440" w:right="1440" w:bottom="1440" w:left="1440" w:header="720" w:footer="720" w:gutter="0"/>
@@ -3459,6 +5368,119 @@
     </w:lvl>
   </w:abstractNum>
   <w:abstractNum w:abstractNumId="3" w15:restartNumberingAfterBreak="0">
+    <w:nsid w:val="1F814D93"/>
+    <w:multiLevelType w:val="multilevel"/>
+    <w:tmpl w:val="AC6078E0"/>
+    <w:lvl w:ilvl="0">
+      <w:start w:val="1"/>
+      <w:numFmt w:val="decimal"/>
+      <w:lvlText w:val="%1."/>
+      <w:lvlJc w:val="left"/>
+      <w:pPr>
+        <w:tabs>
+          <w:tab w:val="num" w:pos="720"/>
+        </w:tabs>
+        <w:ind w:left="720" w:hanging="360"/>
+      </w:pPr>
+    </w:lvl>
+    <w:lvl w:ilvl="1" w:tentative="1">
+      <w:start w:val="1"/>
+      <w:numFmt w:val="decimal"/>
+      <w:lvlText w:val="%2."/>
+      <w:lvlJc w:val="left"/>
+      <w:pPr>
+        <w:tabs>
+          <w:tab w:val="num" w:pos="1440"/>
+        </w:tabs>
+        <w:ind w:left="1440" w:hanging="360"/>
+      </w:pPr>
+    </w:lvl>
+    <w:lvl w:ilvl="2" w:tentative="1">
+      <w:start w:val="1"/>
+      <w:numFmt w:val="decimal"/>
+      <w:lvlText w:val="%3."/>
+      <w:lvlJc w:val="left"/>
+      <w:pPr>
+        <w:tabs>
+          <w:tab w:val="num" w:pos="2160"/>
+        </w:tabs>
+        <w:ind w:left="2160" w:hanging="360"/>
+      </w:pPr>
+    </w:lvl>
+    <w:lvl w:ilvl="3" w:tentative="1">
+      <w:start w:val="1"/>
+      <w:numFmt w:val="decimal"/>
+      <w:lvlText w:val="%4."/>
+      <w:lvlJc w:val="left"/>
+      <w:pPr>
+        <w:tabs>
+          <w:tab w:val="num" w:pos="2880"/>
+        </w:tabs>
+        <w:ind w:left="2880" w:hanging="360"/>
+      </w:pPr>
+    </w:lvl>
+    <w:lvl w:ilvl="4" w:tentative="1">
+      <w:start w:val="1"/>
+      <w:numFmt w:val="decimal"/>
+      <w:lvlText w:val="%5."/>
+      <w:lvlJc w:val="left"/>
+      <w:pPr>
+        <w:tabs>
+          <w:tab w:val="num" w:pos="3600"/>
+        </w:tabs>
+        <w:ind w:left="3600" w:hanging="360"/>
+      </w:pPr>
+    </w:lvl>
+    <w:lvl w:ilvl="5" w:tentative="1">
+      <w:start w:val="1"/>
+      <w:numFmt w:val="decimal"/>
+      <w:lvlText w:val="%6."/>
+      <w:lvlJc w:val="left"/>
+      <w:pPr>
+        <w:tabs>
+          <w:tab w:val="num" w:pos="4320"/>
+        </w:tabs>
+        <w:ind w:left="4320" w:hanging="360"/>
+      </w:pPr>
+    </w:lvl>
+    <w:lvl w:ilvl="6" w:tentative="1">
+      <w:start w:val="1"/>
+      <w:numFmt w:val="decimal"/>
+      <w:lvlText w:val="%7."/>
+      <w:lvlJc w:val="left"/>
+      <w:pPr>
+        <w:tabs>
+          <w:tab w:val="num" w:pos="5040"/>
+        </w:tabs>
+        <w:ind w:left="5040" w:hanging="360"/>
+      </w:pPr>
+    </w:lvl>
+    <w:lvl w:ilvl="7" w:tentative="1">
+      <w:start w:val="1"/>
+      <w:numFmt w:val="decimal"/>
+      <w:lvlText w:val="%8."/>
+      <w:lvlJc w:val="left"/>
+      <w:pPr>
+        <w:tabs>
+          <w:tab w:val="num" w:pos="5760"/>
+        </w:tabs>
+        <w:ind w:left="5760" w:hanging="360"/>
+      </w:pPr>
+    </w:lvl>
+    <w:lvl w:ilvl="8" w:tentative="1">
+      <w:start w:val="1"/>
+      <w:numFmt w:val="decimal"/>
+      <w:lvlText w:val="%9."/>
+      <w:lvlJc w:val="left"/>
+      <w:pPr>
+        <w:tabs>
+          <w:tab w:val="num" w:pos="6480"/>
+        </w:tabs>
+        <w:ind w:left="6480" w:hanging="360"/>
+      </w:pPr>
+    </w:lvl>
+  </w:abstractNum>
+  <w:abstractNum w:abstractNumId="4" w15:restartNumberingAfterBreak="0">
     <w:nsid w:val="25CA6173"/>
     <w:multiLevelType w:val="multilevel"/>
     <w:tmpl w:val="9B42E07A"/>
@@ -3607,7 +5629,7 @@
       </w:rPr>
     </w:lvl>
   </w:abstractNum>
-  <w:abstractNum w:abstractNumId="4" w15:restartNumberingAfterBreak="0">
+  <w:abstractNum w:abstractNumId="5" w15:restartNumberingAfterBreak="0">
     <w:nsid w:val="29711A5E"/>
     <w:multiLevelType w:val="multilevel"/>
     <w:tmpl w:val="7360BE18"/>
@@ -3756,7 +5778,7 @@
       </w:rPr>
     </w:lvl>
   </w:abstractNum>
-  <w:abstractNum w:abstractNumId="5" w15:restartNumberingAfterBreak="0">
+  <w:abstractNum w:abstractNumId="6" w15:restartNumberingAfterBreak="0">
     <w:nsid w:val="2D822116"/>
     <w:multiLevelType w:val="multilevel"/>
     <w:tmpl w:val="240EA684"/>
@@ -3905,7 +5927,120 @@
       </w:rPr>
     </w:lvl>
   </w:abstractNum>
-  <w:abstractNum w:abstractNumId="6" w15:restartNumberingAfterBreak="0">
+  <w:abstractNum w:abstractNumId="7" w15:restartNumberingAfterBreak="0">
+    <w:nsid w:val="37957E13"/>
+    <w:multiLevelType w:val="hybridMultilevel"/>
+    <w:tmpl w:val="DEBA18F0"/>
+    <w:lvl w:ilvl="0" w:tplc="04090001">
+      <w:start w:val="1"/>
+      <w:numFmt w:val="bullet"/>
+      <w:lvlText w:val=""/>
+      <w:lvlJc w:val="left"/>
+      <w:pPr>
+        <w:ind w:left="720" w:hanging="360"/>
+      </w:pPr>
+      <w:rPr>
+        <w:rFonts w:ascii="Symbol" w:hAnsi="Symbol" w:hint="default"/>
+      </w:rPr>
+    </w:lvl>
+    <w:lvl w:ilvl="1" w:tplc="04090003" w:tentative="1">
+      <w:start w:val="1"/>
+      <w:numFmt w:val="bullet"/>
+      <w:lvlText w:val="o"/>
+      <w:lvlJc w:val="left"/>
+      <w:pPr>
+        <w:ind w:left="1440" w:hanging="360"/>
+      </w:pPr>
+      <w:rPr>
+        <w:rFonts w:ascii="Courier New" w:hAnsi="Courier New" w:cs="Courier New" w:hint="default"/>
+      </w:rPr>
+    </w:lvl>
+    <w:lvl w:ilvl="2" w:tplc="04090005" w:tentative="1">
+      <w:start w:val="1"/>
+      <w:numFmt w:val="bullet"/>
+      <w:lvlText w:val=""/>
+      <w:lvlJc w:val="left"/>
+      <w:pPr>
+        <w:ind w:left="2160" w:hanging="360"/>
+      </w:pPr>
+      <w:rPr>
+        <w:rFonts w:ascii="Wingdings" w:hAnsi="Wingdings" w:hint="default"/>
+      </w:rPr>
+    </w:lvl>
+    <w:lvl w:ilvl="3" w:tplc="04090001" w:tentative="1">
+      <w:start w:val="1"/>
+      <w:numFmt w:val="bullet"/>
+      <w:lvlText w:val=""/>
+      <w:lvlJc w:val="left"/>
+      <w:pPr>
+        <w:ind w:left="2880" w:hanging="360"/>
+      </w:pPr>
+      <w:rPr>
+        <w:rFonts w:ascii="Symbol" w:hAnsi="Symbol" w:hint="default"/>
+      </w:rPr>
+    </w:lvl>
+    <w:lvl w:ilvl="4" w:tplc="04090003" w:tentative="1">
+      <w:start w:val="1"/>
+      <w:numFmt w:val="bullet"/>
+      <w:lvlText w:val="o"/>
+      <w:lvlJc w:val="left"/>
+      <w:pPr>
+        <w:ind w:left="3600" w:hanging="360"/>
+      </w:pPr>
+      <w:rPr>
+        <w:rFonts w:ascii="Courier New" w:hAnsi="Courier New" w:cs="Courier New" w:hint="default"/>
+      </w:rPr>
+    </w:lvl>
+    <w:lvl w:ilvl="5" w:tplc="04090005" w:tentative="1">
+      <w:start w:val="1"/>
+      <w:numFmt w:val="bullet"/>
+      <w:lvlText w:val=""/>
+      <w:lvlJc w:val="left"/>
+      <w:pPr>
+        <w:ind w:left="4320" w:hanging="360"/>
+      </w:pPr>
+      <w:rPr>
+        <w:rFonts w:ascii="Wingdings" w:hAnsi="Wingdings" w:hint="default"/>
+      </w:rPr>
+    </w:lvl>
+    <w:lvl w:ilvl="6" w:tplc="04090001" w:tentative="1">
+      <w:start w:val="1"/>
+      <w:numFmt w:val="bullet"/>
+      <w:lvlText w:val=""/>
+      <w:lvlJc w:val="left"/>
+      <w:pPr>
+        <w:ind w:left="5040" w:hanging="360"/>
+      </w:pPr>
+      <w:rPr>
+        <w:rFonts w:ascii="Symbol" w:hAnsi="Symbol" w:hint="default"/>
+      </w:rPr>
+    </w:lvl>
+    <w:lvl w:ilvl="7" w:tplc="04090003" w:tentative="1">
+      <w:start w:val="1"/>
+      <w:numFmt w:val="bullet"/>
+      <w:lvlText w:val="o"/>
+      <w:lvlJc w:val="left"/>
+      <w:pPr>
+        <w:ind w:left="5760" w:hanging="360"/>
+      </w:pPr>
+      <w:rPr>
+        <w:rFonts w:ascii="Courier New" w:hAnsi="Courier New" w:cs="Courier New" w:hint="default"/>
+      </w:rPr>
+    </w:lvl>
+    <w:lvl w:ilvl="8" w:tplc="04090005" w:tentative="1">
+      <w:start w:val="1"/>
+      <w:numFmt w:val="bullet"/>
+      <w:lvlText w:val=""/>
+      <w:lvlJc w:val="left"/>
+      <w:pPr>
+        <w:ind w:left="6480" w:hanging="360"/>
+      </w:pPr>
+      <w:rPr>
+        <w:rFonts w:ascii="Wingdings" w:hAnsi="Wingdings" w:hint="default"/>
+      </w:rPr>
+    </w:lvl>
+  </w:abstractNum>
+  <w:abstractNum w:abstractNumId="8" w15:restartNumberingAfterBreak="0">
     <w:nsid w:val="44F5266A"/>
     <w:multiLevelType w:val="multilevel"/>
     <w:tmpl w:val="C5389930"/>
@@ -4054,7 +6189,7 @@
       </w:rPr>
     </w:lvl>
   </w:abstractNum>
-  <w:abstractNum w:abstractNumId="7" w15:restartNumberingAfterBreak="0">
+  <w:abstractNum w:abstractNumId="9" w15:restartNumberingAfterBreak="0">
     <w:nsid w:val="45093918"/>
     <w:multiLevelType w:val="multilevel"/>
     <w:tmpl w:val="0DD893B6"/>
@@ -4203,7 +6338,7 @@
       </w:rPr>
     </w:lvl>
   </w:abstractNum>
-  <w:abstractNum w:abstractNumId="8" w15:restartNumberingAfterBreak="0">
+  <w:abstractNum w:abstractNumId="10" w15:restartNumberingAfterBreak="0">
     <w:nsid w:val="455211F1"/>
     <w:multiLevelType w:val="multilevel"/>
     <w:tmpl w:val="1D9C5560"/>
@@ -4352,7 +6487,7 @@
       </w:rPr>
     </w:lvl>
   </w:abstractNum>
-  <w:abstractNum w:abstractNumId="9" w15:restartNumberingAfterBreak="0">
+  <w:abstractNum w:abstractNumId="11" w15:restartNumberingAfterBreak="0">
     <w:nsid w:val="496027B3"/>
     <w:multiLevelType w:val="multilevel"/>
     <w:tmpl w:val="8B26943E"/>
@@ -4501,7 +6636,7 @@
       </w:rPr>
     </w:lvl>
   </w:abstractNum>
-  <w:abstractNum w:abstractNumId="10" w15:restartNumberingAfterBreak="0">
+  <w:abstractNum w:abstractNumId="12" w15:restartNumberingAfterBreak="0">
     <w:nsid w:val="60696BE9"/>
     <w:multiLevelType w:val="multilevel"/>
     <w:tmpl w:val="3B940B6E"/>
@@ -4650,7 +6785,7 @@
       </w:rPr>
     </w:lvl>
   </w:abstractNum>
-  <w:abstractNum w:abstractNumId="11" w15:restartNumberingAfterBreak="0">
+  <w:abstractNum w:abstractNumId="13" w15:restartNumberingAfterBreak="0">
     <w:nsid w:val="62B5090C"/>
     <w:multiLevelType w:val="multilevel"/>
     <w:tmpl w:val="665EAE62"/>
@@ -4800,13 +6935,13 @@
     </w:lvl>
   </w:abstractNum>
   <w:num w:numId="1">
-    <w:abstractNumId w:val="3"/>
+    <w:abstractNumId w:val="4"/>
   </w:num>
   <w:num w:numId="2">
-    <w:abstractNumId w:val="5"/>
+    <w:abstractNumId w:val="6"/>
   </w:num>
   <w:num w:numId="3">
-    <w:abstractNumId w:val="6"/>
+    <w:abstractNumId w:val="8"/>
   </w:num>
   <w:num w:numId="4">
     <w:abstractNumId w:val="2"/>
@@ -4815,25 +6950,31 @@
     <w:abstractNumId w:val="1"/>
   </w:num>
   <w:num w:numId="6">
-    <w:abstractNumId w:val="9"/>
+    <w:abstractNumId w:val="11"/>
   </w:num>
   <w:num w:numId="7">
-    <w:abstractNumId w:val="7"/>
+    <w:abstractNumId w:val="9"/>
   </w:num>
   <w:num w:numId="8">
     <w:abstractNumId w:val="0"/>
   </w:num>
   <w:num w:numId="9">
+    <w:abstractNumId w:val="12"/>
+  </w:num>
+  <w:num w:numId="10">
     <w:abstractNumId w:val="10"/>
   </w:num>
-  <w:num w:numId="10">
-    <w:abstractNumId w:val="8"/>
-  </w:num>
   <w:num w:numId="11">
-    <w:abstractNumId w:val="11"/>
+    <w:abstractNumId w:val="13"/>
   </w:num>
   <w:num w:numId="12">
-    <w:abstractNumId w:val="4"/>
+    <w:abstractNumId w:val="5"/>
+  </w:num>
+  <w:num w:numId="13">
+    <w:abstractNumId w:val="3"/>
+  </w:num>
+  <w:num w:numId="14">
+    <w:abstractNumId w:val="7"/>
   </w:num>
 </w:numbering>
 </file>
@@ -5334,7 +7475,6 @@
     <w:name w:val="Hyperlink"/>
     <w:basedOn w:val="DefaultParagraphFont"/>
     <w:uiPriority w:val="99"/>
-    <w:semiHidden/>
     <w:unhideWhenUsed/>
     <w:rsid w:val="0072479C"/>
     <w:rPr>
@@ -5354,6 +7494,29 @@
       <w:sz w:val="32"/>
       <w:szCs w:val="32"/>
     </w:rPr>
+  </w:style>
+  <w:style w:type="character" w:styleId="UnresolvedMention">
+    <w:name w:val="Unresolved Mention"/>
+    <w:basedOn w:val="DefaultParagraphFont"/>
+    <w:uiPriority w:val="99"/>
+    <w:semiHidden/>
+    <w:unhideWhenUsed/>
+    <w:rsid w:val="002E07C8"/>
+    <w:rPr>
+      <w:color w:val="605E5C"/>
+      <w:shd w:val="clear" w:color="auto" w:fill="E1DFDD"/>
+    </w:rPr>
+  </w:style>
+  <w:style w:type="paragraph" w:styleId="ListParagraph">
+    <w:name w:val="List Paragraph"/>
+    <w:basedOn w:val="Normal"/>
+    <w:uiPriority w:val="34"/>
+    <w:qFormat/>
+    <w:rsid w:val="002E07C8"/>
+    <w:pPr>
+      <w:ind w:left="720"/>
+      <w:contextualSpacing/>
+    </w:pPr>
   </w:style>
 </w:styles>
 </file>

</xml_diff>